<commit_message>
Se ha actualizado la documentacion
Se ha actualizado la documentacion del proyecto y se ha implementado una presentacion
</commit_message>
<xml_diff>
--- a/Documentacion/Vladyslav_Golovatyi_Tsymbal_Proyecto_Final_DAM.docx
+++ b/Documentacion/Vladyslav_Golovatyi_Tsymbal_Proyecto_Final_DAM.docx
@@ -165,7 +165,7 @@
             </w:rPr>
             <w:fldChar w:fldCharType="separate"/>
           </w:r>
-          <w:hyperlink w:anchor="_Toc173167724" w:history="1">
+          <w:hyperlink w:anchor="_Toc175235362" w:history="1">
             <w:r>
               <w:rPr>
                 <w:rStyle w:val="aa"/>
@@ -196,7 +196,7 @@
                 <w:noProof/>
                 <w:webHidden/>
               </w:rPr>
-              <w:instrText xml:space="preserve"> PAGEREF _Toc173167724 \h </w:instrText>
+              <w:instrText xml:space="preserve"> PAGEREF _Toc175235362 \h </w:instrText>
             </w:r>
             <w:r>
               <w:rPr>
@@ -216,7 +216,7 @@
                 <w:noProof/>
                 <w:webHidden/>
               </w:rPr>
-              <w:t>4</w:t>
+              <w:t>3</w:t>
             </w:r>
             <w:r>
               <w:rPr>
@@ -239,7 +239,7 @@
               <w:lang w:eastAsia="ru-RU"/>
             </w:rPr>
           </w:pPr>
-          <w:hyperlink w:anchor="_Toc173167725" w:history="1">
+          <w:hyperlink w:anchor="_Toc175235363" w:history="1">
             <w:r>
               <w:rPr>
                 <w:rStyle w:val="aa"/>
@@ -270,7 +270,7 @@
                 <w:noProof/>
                 <w:webHidden/>
               </w:rPr>
-              <w:instrText xml:space="preserve"> PAGEREF _Toc173167725 \h </w:instrText>
+              <w:instrText xml:space="preserve"> PAGEREF _Toc175235363 \h </w:instrText>
             </w:r>
             <w:r>
               <w:rPr>
@@ -290,7 +290,7 @@
                 <w:noProof/>
                 <w:webHidden/>
               </w:rPr>
-              <w:t>5</w:t>
+              <w:t>4</w:t>
             </w:r>
             <w:r>
               <w:rPr>
@@ -313,7 +313,7 @@
               <w:lang w:eastAsia="ru-RU"/>
             </w:rPr>
           </w:pPr>
-          <w:hyperlink w:anchor="_Toc173167726" w:history="1">
+          <w:hyperlink w:anchor="_Toc175235364" w:history="1">
             <w:r>
               <w:rPr>
                 <w:rStyle w:val="aa"/>
@@ -344,7 +344,7 @@
                 <w:noProof/>
                 <w:webHidden/>
               </w:rPr>
-              <w:instrText xml:space="preserve"> PAGEREF _Toc173167726 \h </w:instrText>
+              <w:instrText xml:space="preserve"> PAGEREF _Toc175235364 \h </w:instrText>
             </w:r>
             <w:r>
               <w:rPr>
@@ -387,7 +387,7 @@
               <w:lang w:eastAsia="ru-RU"/>
             </w:rPr>
           </w:pPr>
-          <w:hyperlink w:anchor="_Toc173167727" w:history="1">
+          <w:hyperlink w:anchor="_Toc175235365" w:history="1">
             <w:r>
               <w:rPr>
                 <w:rStyle w:val="aa"/>
@@ -418,7 +418,7 @@
                 <w:noProof/>
                 <w:webHidden/>
               </w:rPr>
-              <w:instrText xml:space="preserve"> PAGEREF _Toc173167727 \h </w:instrText>
+              <w:instrText xml:space="preserve"> PAGEREF _Toc175235365 \h </w:instrText>
             </w:r>
             <w:r>
               <w:rPr>
@@ -461,7 +461,7 @@
               <w:lang w:eastAsia="ru-RU"/>
             </w:rPr>
           </w:pPr>
-          <w:hyperlink w:anchor="_Toc173167728" w:history="1">
+          <w:hyperlink w:anchor="_Toc175235366" w:history="1">
             <w:r>
               <w:rPr>
                 <w:rStyle w:val="aa"/>
@@ -492,7 +492,7 @@
                 <w:noProof/>
                 <w:webHidden/>
               </w:rPr>
-              <w:instrText xml:space="preserve"> PAGEREF _Toc173167728 \h </w:instrText>
+              <w:instrText xml:space="preserve"> PAGEREF _Toc175235366 \h </w:instrText>
             </w:r>
             <w:r>
               <w:rPr>
@@ -535,7 +535,7 @@
               <w:lang w:eastAsia="ru-RU"/>
             </w:rPr>
           </w:pPr>
-          <w:hyperlink w:anchor="_Toc173167729" w:history="1">
+          <w:hyperlink w:anchor="_Toc175235367" w:history="1">
             <w:r>
               <w:rPr>
                 <w:rStyle w:val="aa"/>
@@ -566,7 +566,7 @@
                 <w:noProof/>
                 <w:webHidden/>
               </w:rPr>
-              <w:instrText xml:space="preserve"> PAGEREF _Toc173167729 \h </w:instrText>
+              <w:instrText xml:space="preserve"> PAGEREF _Toc175235367 \h </w:instrText>
             </w:r>
             <w:r>
               <w:rPr>
@@ -609,7 +609,7 @@
               <w:lang w:eastAsia="ru-RU"/>
             </w:rPr>
           </w:pPr>
-          <w:hyperlink w:anchor="_Toc173167730" w:history="1">
+          <w:hyperlink w:anchor="_Toc175235368" w:history="1">
             <w:r>
               <w:rPr>
                 <w:rStyle w:val="aa"/>
@@ -640,7 +640,7 @@
                 <w:noProof/>
                 <w:webHidden/>
               </w:rPr>
-              <w:instrText xml:space="preserve"> PAGEREF _Toc173167730 \h </w:instrText>
+              <w:instrText xml:space="preserve"> PAGEREF _Toc175235368 \h </w:instrText>
             </w:r>
             <w:r>
               <w:rPr>
@@ -683,7 +683,7 @@
               <w:lang w:eastAsia="ru-RU"/>
             </w:rPr>
           </w:pPr>
-          <w:hyperlink w:anchor="_Toc173167731" w:history="1">
+          <w:hyperlink w:anchor="_Toc175235369" w:history="1">
             <w:r>
               <w:rPr>
                 <w:rStyle w:val="aa"/>
@@ -714,7 +714,7 @@
                 <w:noProof/>
                 <w:webHidden/>
               </w:rPr>
-              <w:instrText xml:space="preserve"> PAGEREF _Toc173167731 \h </w:instrText>
+              <w:instrText xml:space="preserve"> PAGEREF _Toc175235369 \h </w:instrText>
             </w:r>
             <w:r>
               <w:rPr>
@@ -757,7 +757,7 @@
               <w:lang w:eastAsia="ru-RU"/>
             </w:rPr>
           </w:pPr>
-          <w:hyperlink w:anchor="_Toc173167732" w:history="1">
+          <w:hyperlink w:anchor="_Toc175235370" w:history="1">
             <w:r>
               <w:rPr>
                 <w:rStyle w:val="aa"/>
@@ -788,7 +788,7 @@
                 <w:noProof/>
                 <w:webHidden/>
               </w:rPr>
-              <w:instrText xml:space="preserve"> PAGEREF _Toc173167732 \h </w:instrText>
+              <w:instrText xml:space="preserve"> PAGEREF _Toc175235370 \h </w:instrText>
             </w:r>
             <w:r>
               <w:rPr>
@@ -831,7 +831,7 @@
               <w:lang w:eastAsia="ru-RU"/>
             </w:rPr>
           </w:pPr>
-          <w:hyperlink w:anchor="_Toc173167733" w:history="1">
+          <w:hyperlink w:anchor="_Toc175235371" w:history="1">
             <w:r>
               <w:rPr>
                 <w:rStyle w:val="aa"/>
@@ -862,7 +862,7 @@
                 <w:noProof/>
                 <w:webHidden/>
               </w:rPr>
-              <w:instrText xml:space="preserve"> PAGEREF _Toc173167733 \h </w:instrText>
+              <w:instrText xml:space="preserve"> PAGEREF _Toc175235371 \h </w:instrText>
             </w:r>
             <w:r>
               <w:rPr>
@@ -905,7 +905,7 @@
               <w:lang w:eastAsia="ru-RU"/>
             </w:rPr>
           </w:pPr>
-          <w:hyperlink w:anchor="_Toc173167734" w:history="1">
+          <w:hyperlink w:anchor="_Toc175235372" w:history="1">
             <w:r>
               <w:rPr>
                 <w:rStyle w:val="aa"/>
@@ -936,7 +936,7 @@
                 <w:noProof/>
                 <w:webHidden/>
               </w:rPr>
-              <w:instrText xml:space="preserve"> PAGEREF _Toc173167734 \h </w:instrText>
+              <w:instrText xml:space="preserve"> PAGEREF _Toc175235372 \h </w:instrText>
             </w:r>
             <w:r>
               <w:rPr>
@@ -979,7 +979,7 @@
               <w:lang w:eastAsia="ru-RU"/>
             </w:rPr>
           </w:pPr>
-          <w:hyperlink w:anchor="_Toc173167735" w:history="1">
+          <w:hyperlink w:anchor="_Toc175235373" w:history="1">
             <w:r>
               <w:rPr>
                 <w:rStyle w:val="aa"/>
@@ -1010,7 +1010,7 @@
                 <w:noProof/>
                 <w:webHidden/>
               </w:rPr>
-              <w:instrText xml:space="preserve"> PAGEREF _Toc173167735 \h </w:instrText>
+              <w:instrText xml:space="preserve"> PAGEREF _Toc175235373 \h </w:instrText>
             </w:r>
             <w:r>
               <w:rPr>
@@ -1053,7 +1053,7 @@
               <w:lang w:eastAsia="ru-RU"/>
             </w:rPr>
           </w:pPr>
-          <w:hyperlink w:anchor="_Toc173167736" w:history="1">
+          <w:hyperlink w:anchor="_Toc175235374" w:history="1">
             <w:r>
               <w:rPr>
                 <w:rStyle w:val="aa"/>
@@ -1084,7 +1084,7 @@
                 <w:noProof/>
                 <w:webHidden/>
               </w:rPr>
-              <w:instrText xml:space="preserve"> PAGEREF _Toc173167736 \h </w:instrText>
+              <w:instrText xml:space="preserve"> PAGEREF _Toc175235374 \h </w:instrText>
             </w:r>
             <w:r>
               <w:rPr>
@@ -1127,7 +1127,7 @@
               <w:lang w:eastAsia="ru-RU"/>
             </w:rPr>
           </w:pPr>
-          <w:hyperlink w:anchor="_Toc173167737" w:history="1">
+          <w:hyperlink w:anchor="_Toc175235375" w:history="1">
             <w:r>
               <w:rPr>
                 <w:rStyle w:val="aa"/>
@@ -1158,7 +1158,7 @@
                 <w:noProof/>
                 <w:webHidden/>
               </w:rPr>
-              <w:instrText xml:space="preserve"> PAGEREF _Toc173167737 \h </w:instrText>
+              <w:instrText xml:space="preserve"> PAGEREF _Toc175235375 \h </w:instrText>
             </w:r>
             <w:r>
               <w:rPr>
@@ -1201,7 +1201,7 @@
               <w:lang w:eastAsia="ru-RU"/>
             </w:rPr>
           </w:pPr>
-          <w:hyperlink w:anchor="_Toc173167738" w:history="1">
+          <w:hyperlink w:anchor="_Toc175235376" w:history="1">
             <w:r>
               <w:rPr>
                 <w:rStyle w:val="aa"/>
@@ -1232,7 +1232,7 @@
                 <w:noProof/>
                 <w:webHidden/>
               </w:rPr>
-              <w:instrText xml:space="preserve"> PAGEREF _Toc173167738 \h </w:instrText>
+              <w:instrText xml:space="preserve"> PAGEREF _Toc175235376 \h </w:instrText>
             </w:r>
             <w:r>
               <w:rPr>
@@ -1275,7 +1275,7 @@
               <w:lang w:eastAsia="ru-RU"/>
             </w:rPr>
           </w:pPr>
-          <w:hyperlink w:anchor="_Toc173167739" w:history="1">
+          <w:hyperlink w:anchor="_Toc175235377" w:history="1">
             <w:r>
               <w:rPr>
                 <w:rStyle w:val="aa"/>
@@ -1306,7 +1306,7 @@
                 <w:noProof/>
                 <w:webHidden/>
               </w:rPr>
-              <w:instrText xml:space="preserve"> PAGEREF _Toc173167739 \h </w:instrText>
+              <w:instrText xml:space="preserve"> PAGEREF _Toc175235377 \h </w:instrText>
             </w:r>
             <w:r>
               <w:rPr>
@@ -1349,7 +1349,7 @@
               <w:lang w:eastAsia="ru-RU"/>
             </w:rPr>
           </w:pPr>
-          <w:hyperlink w:anchor="_Toc173167740" w:history="1">
+          <w:hyperlink w:anchor="_Toc175235378" w:history="1">
             <w:r>
               <w:rPr>
                 <w:rStyle w:val="aa"/>
@@ -1380,7 +1380,7 @@
                 <w:noProof/>
                 <w:webHidden/>
               </w:rPr>
-              <w:instrText xml:space="preserve"> PAGEREF _Toc173167740 \h </w:instrText>
+              <w:instrText xml:space="preserve"> PAGEREF _Toc175235378 \h </w:instrText>
             </w:r>
             <w:r>
               <w:rPr>
@@ -1423,7 +1423,7 @@
               <w:lang w:eastAsia="ru-RU"/>
             </w:rPr>
           </w:pPr>
-          <w:hyperlink w:anchor="_Toc173167741" w:history="1">
+          <w:hyperlink w:anchor="_Toc175235379" w:history="1">
             <w:r>
               <w:rPr>
                 <w:rStyle w:val="aa"/>
@@ -1454,7 +1454,7 @@
                 <w:noProof/>
                 <w:webHidden/>
               </w:rPr>
-              <w:instrText xml:space="preserve"> PAGEREF _Toc173167741 \h </w:instrText>
+              <w:instrText xml:space="preserve"> PAGEREF _Toc175235379 \h </w:instrText>
             </w:r>
             <w:r>
               <w:rPr>
@@ -1497,7 +1497,7 @@
               <w:lang w:eastAsia="ru-RU"/>
             </w:rPr>
           </w:pPr>
-          <w:hyperlink w:anchor="_Toc173167742" w:history="1">
+          <w:hyperlink w:anchor="_Toc175235380" w:history="1">
             <w:r>
               <w:rPr>
                 <w:rStyle w:val="aa"/>
@@ -1528,7 +1528,7 @@
                 <w:noProof/>
                 <w:webHidden/>
               </w:rPr>
-              <w:instrText xml:space="preserve"> PAGEREF _Toc173167742 \h </w:instrText>
+              <w:instrText xml:space="preserve"> PAGEREF _Toc175235380 \h </w:instrText>
             </w:r>
             <w:r>
               <w:rPr>
@@ -1571,7 +1571,7 @@
               <w:lang w:eastAsia="ru-RU"/>
             </w:rPr>
           </w:pPr>
-          <w:hyperlink w:anchor="_Toc173167743" w:history="1">
+          <w:hyperlink w:anchor="_Toc175235381" w:history="1">
             <w:r>
               <w:rPr>
                 <w:rStyle w:val="aa"/>
@@ -1602,7 +1602,7 @@
                 <w:noProof/>
                 <w:webHidden/>
               </w:rPr>
-              <w:instrText xml:space="preserve"> PAGEREF _Toc173167743 \h </w:instrText>
+              <w:instrText xml:space="preserve"> PAGEREF _Toc175235381 \h </w:instrText>
             </w:r>
             <w:r>
               <w:rPr>
@@ -1645,7 +1645,7 @@
               <w:lang w:eastAsia="ru-RU"/>
             </w:rPr>
           </w:pPr>
-          <w:hyperlink w:anchor="_Toc173167744" w:history="1">
+          <w:hyperlink w:anchor="_Toc175235382" w:history="1">
             <w:r>
               <w:rPr>
                 <w:rStyle w:val="aa"/>
@@ -1676,7 +1676,7 @@
                 <w:noProof/>
                 <w:webHidden/>
               </w:rPr>
-              <w:instrText xml:space="preserve"> PAGEREF _Toc173167744 \h </w:instrText>
+              <w:instrText xml:space="preserve"> PAGEREF _Toc175235382 \h </w:instrText>
             </w:r>
             <w:r>
               <w:rPr>
@@ -1719,7 +1719,7 @@
               <w:lang w:eastAsia="ru-RU"/>
             </w:rPr>
           </w:pPr>
-          <w:hyperlink w:anchor="_Toc173167745" w:history="1">
+          <w:hyperlink w:anchor="_Toc175235383" w:history="1">
             <w:r>
               <w:rPr>
                 <w:rStyle w:val="aa"/>
@@ -1750,7 +1750,7 @@
                 <w:noProof/>
                 <w:webHidden/>
               </w:rPr>
-              <w:instrText xml:space="preserve"> PAGEREF _Toc173167745 \h </w:instrText>
+              <w:instrText xml:space="preserve"> PAGEREF _Toc175235383 \h </w:instrText>
             </w:r>
             <w:r>
               <w:rPr>
@@ -1793,7 +1793,7 @@
               <w:lang w:eastAsia="ru-RU"/>
             </w:rPr>
           </w:pPr>
-          <w:hyperlink w:anchor="_Toc173167746" w:history="1">
+          <w:hyperlink w:anchor="_Toc175235384" w:history="1">
             <w:r>
               <w:rPr>
                 <w:rStyle w:val="aa"/>
@@ -1824,7 +1824,7 @@
                 <w:noProof/>
                 <w:webHidden/>
               </w:rPr>
-              <w:instrText xml:space="preserve"> PAGEREF _Toc173167746 \h </w:instrText>
+              <w:instrText xml:space="preserve"> PAGEREF _Toc175235384 \h </w:instrText>
             </w:r>
             <w:r>
               <w:rPr>
@@ -1867,7 +1867,7 @@
               <w:lang w:eastAsia="ru-RU"/>
             </w:rPr>
           </w:pPr>
-          <w:hyperlink w:anchor="_Toc173167747" w:history="1">
+          <w:hyperlink w:anchor="_Toc175235385" w:history="1">
             <w:r>
               <w:rPr>
                 <w:rStyle w:val="aa"/>
@@ -1898,7 +1898,7 @@
                 <w:noProof/>
                 <w:webHidden/>
               </w:rPr>
-              <w:instrText xml:space="preserve"> PAGEREF _Toc173167747 \h </w:instrText>
+              <w:instrText xml:space="preserve"> PAGEREF _Toc175235385 \h </w:instrText>
             </w:r>
             <w:r>
               <w:rPr>
@@ -1941,7 +1941,7 @@
               <w:lang w:eastAsia="ru-RU"/>
             </w:rPr>
           </w:pPr>
-          <w:hyperlink w:anchor="_Toc173167748" w:history="1">
+          <w:hyperlink w:anchor="_Toc175235386" w:history="1">
             <w:r>
               <w:rPr>
                 <w:rStyle w:val="aa"/>
@@ -1972,7 +1972,7 @@
                 <w:noProof/>
                 <w:webHidden/>
               </w:rPr>
-              <w:instrText xml:space="preserve"> PAGEREF _Toc173167748 \h </w:instrText>
+              <w:instrText xml:space="preserve"> PAGEREF _Toc175235386 \h </w:instrText>
             </w:r>
             <w:r>
               <w:rPr>
@@ -1993,6 +1993,102 @@
                 <w:webHidden/>
               </w:rPr>
               <w:t>38</w:t>
+            </w:r>
+            <w:r>
+              <w:rPr>
+                <w:noProof/>
+                <w:webHidden/>
+              </w:rPr>
+              <w:fldChar w:fldCharType="end"/>
+            </w:r>
+          </w:hyperlink>
+        </w:p>
+        <w:p>
+          <w:pPr>
+            <w:pStyle w:val="21"/>
+            <w:tabs>
+              <w:tab w:val="right" w:leader="dot" w:pos="9345"/>
+            </w:tabs>
+            <w:rPr>
+              <w:rFonts w:eastAsiaTheme="minorEastAsia"/>
+              <w:noProof/>
+              <w:lang w:eastAsia="ru-RU"/>
+            </w:rPr>
+          </w:pPr>
+          <w:hyperlink w:anchor="_Toc175235387" w:history="1">
+            <w:r>
+              <w:rPr>
+                <w:rStyle w:val="aa"/>
+                <w:rFonts w:ascii="AvenirNext LT Pro Regular" w:hAnsi="AvenirNext LT Pro Regular"/>
+                <w:b/>
+                <w:bCs/>
+                <w:noProof/>
+                <w:lang w:val="es-ES"/>
+              </w:rPr>
+              <w:t>6.5.3. Página web en HTM</w:t>
+            </w:r>
+            <w:r>
+              <w:rPr>
+                <w:rStyle w:val="aa"/>
+                <w:rFonts w:ascii="AvenirNext LT Pro Regular" w:hAnsi="AvenirNext LT Pro Regular"/>
+                <w:b/>
+                <w:bCs/>
+                <w:noProof/>
+                <w:lang w:val="es-ES"/>
+              </w:rPr>
+              <w:t>L</w:t>
+            </w:r>
+            <w:r>
+              <w:rPr>
+                <w:rStyle w:val="aa"/>
+                <w:rFonts w:ascii="AvenirNext LT Pro Regular" w:hAnsi="AvenirNext LT Pro Regular"/>
+                <w:b/>
+                <w:bCs/>
+                <w:noProof/>
+                <w:lang w:val="es-ES"/>
+              </w:rPr>
+              <w:t xml:space="preserve"> 5 para el restablecimiento de contraseña</w:t>
+            </w:r>
+            <w:r>
+              <w:rPr>
+                <w:noProof/>
+                <w:webHidden/>
+              </w:rPr>
+              <w:tab/>
+            </w:r>
+            <w:r>
+              <w:rPr>
+                <w:noProof/>
+                <w:webHidden/>
+              </w:rPr>
+              <w:fldChar w:fldCharType="begin"/>
+            </w:r>
+            <w:r>
+              <w:rPr>
+                <w:noProof/>
+                <w:webHidden/>
+              </w:rPr>
+              <w:instrText xml:space="preserve"> PAGEREF _Toc175235387 \h </w:instrText>
+            </w:r>
+            <w:r>
+              <w:rPr>
+                <w:noProof/>
+                <w:webHidden/>
+              </w:rPr>
+            </w:r>
+            <w:r>
+              <w:rPr>
+                <w:noProof/>
+                <w:webHidden/>
+              </w:rPr>
+              <w:fldChar w:fldCharType="separate"/>
+            </w:r>
+            <w:r>
+              <w:rPr>
+                <w:noProof/>
+                <w:webHidden/>
+              </w:rPr>
+              <w:t>44</w:t>
             </w:r>
             <w:r>
               <w:rPr>
@@ -2015,7 +2111,7 @@
               <w:lang w:eastAsia="ru-RU"/>
             </w:rPr>
           </w:pPr>
-          <w:hyperlink w:anchor="_Toc173167749" w:history="1">
+          <w:hyperlink w:anchor="_Toc175235388" w:history="1">
             <w:r>
               <w:rPr>
                 <w:rStyle w:val="aa"/>
@@ -2046,7 +2142,7 @@
                 <w:noProof/>
                 <w:webHidden/>
               </w:rPr>
-              <w:instrText xml:space="preserve"> PAGEREF _Toc173167749 \h </w:instrText>
+              <w:instrText xml:space="preserve"> PAGEREF _Toc175235388 \h </w:instrText>
             </w:r>
             <w:r>
               <w:rPr>
@@ -2066,7 +2162,7 @@
                 <w:noProof/>
                 <w:webHidden/>
               </w:rPr>
-              <w:t>44</w:t>
+              <w:t>46</w:t>
             </w:r>
             <w:r>
               <w:rPr>
@@ -2089,7 +2185,7 @@
               <w:lang w:eastAsia="ru-RU"/>
             </w:rPr>
           </w:pPr>
-          <w:hyperlink w:anchor="_Toc173167750" w:history="1">
+          <w:hyperlink w:anchor="_Toc175235389" w:history="1">
             <w:r>
               <w:rPr>
                 <w:rStyle w:val="aa"/>
@@ -2120,7 +2216,7 @@
                 <w:noProof/>
                 <w:webHidden/>
               </w:rPr>
-              <w:instrText xml:space="preserve"> PAGEREF _Toc173167750 \h </w:instrText>
+              <w:instrText xml:space="preserve"> PAGEREF _Toc175235389 \h </w:instrText>
             </w:r>
             <w:r>
               <w:rPr>
@@ -2140,7 +2236,7 @@
                 <w:noProof/>
                 <w:webHidden/>
               </w:rPr>
-              <w:t>44</w:t>
+              <w:t>46</w:t>
             </w:r>
             <w:r>
               <w:rPr>
@@ -2163,7 +2259,7 @@
               <w:lang w:eastAsia="ru-RU"/>
             </w:rPr>
           </w:pPr>
-          <w:hyperlink w:anchor="_Toc173167751" w:history="1">
+          <w:hyperlink w:anchor="_Toc175235390" w:history="1">
             <w:r>
               <w:rPr>
                 <w:rStyle w:val="aa"/>
@@ -2194,7 +2290,7 @@
                 <w:noProof/>
                 <w:webHidden/>
               </w:rPr>
-              <w:instrText xml:space="preserve"> PAGEREF _Toc173167751 \h </w:instrText>
+              <w:instrText xml:space="preserve"> PAGEREF _Toc175235390 \h </w:instrText>
             </w:r>
             <w:r>
               <w:rPr>
@@ -2214,7 +2310,7 @@
                 <w:noProof/>
                 <w:webHidden/>
               </w:rPr>
-              <w:t>45</w:t>
+              <w:t>47</w:t>
             </w:r>
             <w:r>
               <w:rPr>
@@ -2237,7 +2333,7 @@
               <w:lang w:eastAsia="ru-RU"/>
             </w:rPr>
           </w:pPr>
-          <w:hyperlink w:anchor="_Toc173167752" w:history="1">
+          <w:hyperlink w:anchor="_Toc175235391" w:history="1">
             <w:r>
               <w:rPr>
                 <w:rStyle w:val="aa"/>
@@ -2268,7 +2364,7 @@
                 <w:noProof/>
                 <w:webHidden/>
               </w:rPr>
-              <w:instrText xml:space="preserve"> PAGEREF _Toc173167752 \h </w:instrText>
+              <w:instrText xml:space="preserve"> PAGEREF _Toc175235391 \h </w:instrText>
             </w:r>
             <w:r>
               <w:rPr>
@@ -2288,7 +2384,7 @@
                 <w:noProof/>
                 <w:webHidden/>
               </w:rPr>
-              <w:t>46</w:t>
+              <w:t>48</w:t>
             </w:r>
             <w:r>
               <w:rPr>
@@ -2311,7 +2407,7 @@
               <w:lang w:eastAsia="ru-RU"/>
             </w:rPr>
           </w:pPr>
-          <w:hyperlink w:anchor="_Toc173167753" w:history="1">
+          <w:hyperlink w:anchor="_Toc175235392" w:history="1">
             <w:r>
               <w:rPr>
                 <w:rStyle w:val="aa"/>
@@ -2342,7 +2438,7 @@
                 <w:noProof/>
                 <w:webHidden/>
               </w:rPr>
-              <w:instrText xml:space="preserve"> PAGEREF _Toc173167753 \h </w:instrText>
+              <w:instrText xml:space="preserve"> PAGEREF _Toc175235392 \h </w:instrText>
             </w:r>
             <w:r>
               <w:rPr>
@@ -2362,7 +2458,7 @@
                 <w:noProof/>
                 <w:webHidden/>
               </w:rPr>
-              <w:t>48</w:t>
+              <w:t>50</w:t>
             </w:r>
             <w:r>
               <w:rPr>
@@ -2385,7 +2481,7 @@
               <w:lang w:eastAsia="ru-RU"/>
             </w:rPr>
           </w:pPr>
-          <w:hyperlink w:anchor="_Toc173167754" w:history="1">
+          <w:hyperlink w:anchor="_Toc175235393" w:history="1">
             <w:r>
               <w:rPr>
                 <w:rStyle w:val="aa"/>
@@ -2416,7 +2512,7 @@
                 <w:noProof/>
                 <w:webHidden/>
               </w:rPr>
-              <w:instrText xml:space="preserve"> PAGEREF _Toc173167754 \h </w:instrText>
+              <w:instrText xml:space="preserve"> PAGEREF _Toc175235393 \h </w:instrText>
             </w:r>
             <w:r>
               <w:rPr>
@@ -2436,7 +2532,7 @@
                 <w:noProof/>
                 <w:webHidden/>
               </w:rPr>
-              <w:t>48</w:t>
+              <w:t>50</w:t>
             </w:r>
             <w:r>
               <w:rPr>
@@ -2459,7 +2555,7 @@
               <w:lang w:eastAsia="ru-RU"/>
             </w:rPr>
           </w:pPr>
-          <w:hyperlink w:anchor="_Toc173167755" w:history="1">
+          <w:hyperlink w:anchor="_Toc175235394" w:history="1">
             <w:r>
               <w:rPr>
                 <w:rStyle w:val="aa"/>
@@ -2490,7 +2586,7 @@
                 <w:noProof/>
                 <w:webHidden/>
               </w:rPr>
-              <w:instrText xml:space="preserve"> PAGEREF _Toc173167755 \h </w:instrText>
+              <w:instrText xml:space="preserve"> PAGEREF _Toc175235394 \h </w:instrText>
             </w:r>
             <w:r>
               <w:rPr>
@@ -2510,7 +2606,7 @@
                 <w:noProof/>
                 <w:webHidden/>
               </w:rPr>
-              <w:t>48</w:t>
+              <w:t>50</w:t>
             </w:r>
             <w:r>
               <w:rPr>
@@ -2533,7 +2629,7 @@
               <w:lang w:eastAsia="ru-RU"/>
             </w:rPr>
           </w:pPr>
-          <w:hyperlink w:anchor="_Toc173167756" w:history="1">
+          <w:hyperlink w:anchor="_Toc175235395" w:history="1">
             <w:r>
               <w:rPr>
                 <w:rStyle w:val="aa"/>
@@ -2564,7 +2660,7 @@
                 <w:noProof/>
                 <w:webHidden/>
               </w:rPr>
-              <w:instrText xml:space="preserve"> PAGEREF _Toc173167756 \h </w:instrText>
+              <w:instrText xml:space="preserve"> PAGEREF _Toc175235395 \h </w:instrText>
             </w:r>
             <w:r>
               <w:rPr>
@@ -2584,7 +2680,7 @@
                 <w:noProof/>
                 <w:webHidden/>
               </w:rPr>
-              <w:t>48</w:t>
+              <w:t>50</w:t>
             </w:r>
             <w:r>
               <w:rPr>
@@ -2607,7 +2703,7 @@
               <w:lang w:eastAsia="ru-RU"/>
             </w:rPr>
           </w:pPr>
-          <w:hyperlink w:anchor="_Toc173167757" w:history="1">
+          <w:hyperlink w:anchor="_Toc175235396" w:history="1">
             <w:r>
               <w:rPr>
                 <w:rStyle w:val="aa"/>
@@ -2638,7 +2734,7 @@
                 <w:noProof/>
                 <w:webHidden/>
               </w:rPr>
-              <w:instrText xml:space="preserve"> PAGEREF _Toc173167757 \h </w:instrText>
+              <w:instrText xml:space="preserve"> PAGEREF _Toc175235396 \h </w:instrText>
             </w:r>
             <w:r>
               <w:rPr>
@@ -2658,7 +2754,7 @@
                 <w:noProof/>
                 <w:webHidden/>
               </w:rPr>
-              <w:t>48</w:t>
+              <w:t>50</w:t>
             </w:r>
             <w:r>
               <w:rPr>
@@ -2681,7 +2777,7 @@
               <w:lang w:eastAsia="ru-RU"/>
             </w:rPr>
           </w:pPr>
-          <w:hyperlink w:anchor="_Toc173167758" w:history="1">
+          <w:hyperlink w:anchor="_Toc175235397" w:history="1">
             <w:r>
               <w:rPr>
                 <w:rStyle w:val="aa"/>
@@ -2712,7 +2808,7 @@
                 <w:noProof/>
                 <w:webHidden/>
               </w:rPr>
-              <w:instrText xml:space="preserve"> PAGEREF _Toc173167758 \h </w:instrText>
+              <w:instrText xml:space="preserve"> PAGEREF _Toc175235397 \h </w:instrText>
             </w:r>
             <w:r>
               <w:rPr>
@@ -2732,7 +2828,7 @@
                 <w:noProof/>
                 <w:webHidden/>
               </w:rPr>
-              <w:t>49</w:t>
+              <w:t>51</w:t>
             </w:r>
             <w:r>
               <w:rPr>
@@ -2755,7 +2851,7 @@
               <w:lang w:eastAsia="ru-RU"/>
             </w:rPr>
           </w:pPr>
-          <w:hyperlink w:anchor="_Toc173167759" w:history="1">
+          <w:hyperlink w:anchor="_Toc175235398" w:history="1">
             <w:r>
               <w:rPr>
                 <w:rStyle w:val="aa"/>
@@ -2786,7 +2882,7 @@
                 <w:noProof/>
                 <w:webHidden/>
               </w:rPr>
-              <w:instrText xml:space="preserve"> PAGEREF _Toc173167759 \h </w:instrText>
+              <w:instrText xml:space="preserve"> PAGEREF _Toc175235398 \h </w:instrText>
             </w:r>
             <w:r>
               <w:rPr>
@@ -2806,7 +2902,7 @@
                 <w:noProof/>
                 <w:webHidden/>
               </w:rPr>
-              <w:t>49</w:t>
+              <w:t>51</w:t>
             </w:r>
             <w:r>
               <w:rPr>
@@ -2829,7 +2925,7 @@
               <w:lang w:eastAsia="ru-RU"/>
             </w:rPr>
           </w:pPr>
-          <w:hyperlink w:anchor="_Toc173167760" w:history="1">
+          <w:hyperlink w:anchor="_Toc175235399" w:history="1">
             <w:r>
               <w:rPr>
                 <w:rStyle w:val="aa"/>
@@ -2860,7 +2956,7 @@
                 <w:noProof/>
                 <w:webHidden/>
               </w:rPr>
-              <w:instrText xml:space="preserve"> PAGEREF _Toc173167760 \h </w:instrText>
+              <w:instrText xml:space="preserve"> PAGEREF _Toc175235399 \h </w:instrText>
             </w:r>
             <w:r>
               <w:rPr>
@@ -2880,7 +2976,7 @@
                 <w:noProof/>
                 <w:webHidden/>
               </w:rPr>
-              <w:t>49</w:t>
+              <w:t>51</w:t>
             </w:r>
             <w:r>
               <w:rPr>
@@ -2903,7 +2999,7 @@
               <w:lang w:eastAsia="ru-RU"/>
             </w:rPr>
           </w:pPr>
-          <w:hyperlink w:anchor="_Toc173167761" w:history="1">
+          <w:hyperlink w:anchor="_Toc175235400" w:history="1">
             <w:r>
               <w:rPr>
                 <w:rStyle w:val="aa"/>
@@ -2934,7 +3030,7 @@
                 <w:noProof/>
                 <w:webHidden/>
               </w:rPr>
-              <w:instrText xml:space="preserve"> PAGEREF _Toc173167761 \h </w:instrText>
+              <w:instrText xml:space="preserve"> PAGEREF _Toc175235400 \h </w:instrText>
             </w:r>
             <w:r>
               <w:rPr>
@@ -2954,7 +3050,7 @@
                 <w:noProof/>
                 <w:webHidden/>
               </w:rPr>
-              <w:t>49</w:t>
+              <w:t>51</w:t>
             </w:r>
             <w:r>
               <w:rPr>
@@ -2977,7 +3073,7 @@
               <w:lang w:eastAsia="ru-RU"/>
             </w:rPr>
           </w:pPr>
-          <w:hyperlink w:anchor="_Toc173167762" w:history="1">
+          <w:hyperlink w:anchor="_Toc175235401" w:history="1">
             <w:r>
               <w:rPr>
                 <w:rStyle w:val="aa"/>
@@ -3008,7 +3104,7 @@
                 <w:noProof/>
                 <w:webHidden/>
               </w:rPr>
-              <w:instrText xml:space="preserve"> PAGEREF _Toc173167762 \h </w:instrText>
+              <w:instrText xml:space="preserve"> PAGEREF _Toc175235401 \h </w:instrText>
             </w:r>
             <w:r>
               <w:rPr>
@@ -3028,7 +3124,7 @@
                 <w:noProof/>
                 <w:webHidden/>
               </w:rPr>
-              <w:t>49</w:t>
+              <w:t>51</w:t>
             </w:r>
             <w:r>
               <w:rPr>
@@ -3051,7 +3147,7 @@
               <w:lang w:eastAsia="ru-RU"/>
             </w:rPr>
           </w:pPr>
-          <w:hyperlink w:anchor="_Toc173167763" w:history="1">
+          <w:hyperlink w:anchor="_Toc175235402" w:history="1">
             <w:r>
               <w:rPr>
                 <w:rStyle w:val="aa"/>
@@ -3082,7 +3178,7 @@
                 <w:noProof/>
                 <w:webHidden/>
               </w:rPr>
-              <w:instrText xml:space="preserve"> PAGEREF _Toc173167763 \h </w:instrText>
+              <w:instrText xml:space="preserve"> PAGEREF _Toc175235402 \h </w:instrText>
             </w:r>
             <w:r>
               <w:rPr>
@@ -3102,7 +3198,7 @@
                 <w:noProof/>
                 <w:webHidden/>
               </w:rPr>
-              <w:t>50</w:t>
+              <w:t>52</w:t>
             </w:r>
             <w:r>
               <w:rPr>
@@ -3125,7 +3221,7 @@
               <w:lang w:eastAsia="ru-RU"/>
             </w:rPr>
           </w:pPr>
-          <w:hyperlink w:anchor="_Toc173167764" w:history="1">
+          <w:hyperlink w:anchor="_Toc175235403" w:history="1">
             <w:r>
               <w:rPr>
                 <w:rStyle w:val="aa"/>
@@ -3156,7 +3252,7 @@
                 <w:noProof/>
                 <w:webHidden/>
               </w:rPr>
-              <w:instrText xml:space="preserve"> PAGEREF _Toc173167764 \h </w:instrText>
+              <w:instrText xml:space="preserve"> PAGEREF _Toc175235403 \h </w:instrText>
             </w:r>
             <w:r>
               <w:rPr>
@@ -3176,7 +3272,7 @@
                 <w:noProof/>
                 <w:webHidden/>
               </w:rPr>
-              <w:t>50</w:t>
+              <w:t>52</w:t>
             </w:r>
             <w:r>
               <w:rPr>
@@ -3199,7 +3295,7 @@
               <w:lang w:eastAsia="ru-RU"/>
             </w:rPr>
           </w:pPr>
-          <w:hyperlink w:anchor="_Toc173167765" w:history="1">
+          <w:hyperlink w:anchor="_Toc175235404" w:history="1">
             <w:r>
               <w:rPr>
                 <w:rStyle w:val="aa"/>
@@ -3230,7 +3326,7 @@
                 <w:noProof/>
                 <w:webHidden/>
               </w:rPr>
-              <w:instrText xml:space="preserve"> PAGEREF _Toc173167765 \h </w:instrText>
+              <w:instrText xml:space="preserve"> PAGEREF _Toc175235404 \h </w:instrText>
             </w:r>
             <w:r>
               <w:rPr>
@@ -3250,7 +3346,7 @@
                 <w:noProof/>
                 <w:webHidden/>
               </w:rPr>
-              <w:t>50</w:t>
+              <w:t>52</w:t>
             </w:r>
             <w:r>
               <w:rPr>
@@ -3273,7 +3369,7 @@
               <w:lang w:eastAsia="ru-RU"/>
             </w:rPr>
           </w:pPr>
-          <w:hyperlink w:anchor="_Toc173167766" w:history="1">
+          <w:hyperlink w:anchor="_Toc175235405" w:history="1">
             <w:r>
               <w:rPr>
                 <w:rStyle w:val="aa"/>
@@ -3304,7 +3400,7 @@
                 <w:noProof/>
                 <w:webHidden/>
               </w:rPr>
-              <w:instrText xml:space="preserve"> PAGEREF _Toc173167766 \h </w:instrText>
+              <w:instrText xml:space="preserve"> PAGEREF _Toc175235405 \h </w:instrText>
             </w:r>
             <w:r>
               <w:rPr>
@@ -3324,7 +3420,7 @@
                 <w:noProof/>
                 <w:webHidden/>
               </w:rPr>
-              <w:t>50</w:t>
+              <w:t>52</w:t>
             </w:r>
             <w:r>
               <w:rPr>
@@ -3347,7 +3443,7 @@
               <w:lang w:eastAsia="ru-RU"/>
             </w:rPr>
           </w:pPr>
-          <w:hyperlink w:anchor="_Toc173167767" w:history="1">
+          <w:hyperlink w:anchor="_Toc175235406" w:history="1">
             <w:r>
               <w:rPr>
                 <w:rStyle w:val="aa"/>
@@ -3378,7 +3474,7 @@
                 <w:noProof/>
                 <w:webHidden/>
               </w:rPr>
-              <w:instrText xml:space="preserve"> PAGEREF _Toc173167767 \h </w:instrText>
+              <w:instrText xml:space="preserve"> PAGEREF _Toc175235406 \h </w:instrText>
             </w:r>
             <w:r>
               <w:rPr>
@@ -3398,7 +3494,7 @@
                 <w:noProof/>
                 <w:webHidden/>
               </w:rPr>
-              <w:t>50</w:t>
+              <w:t>52</w:t>
             </w:r>
             <w:r>
               <w:rPr>
@@ -3421,7 +3517,7 @@
               <w:lang w:eastAsia="ru-RU"/>
             </w:rPr>
           </w:pPr>
-          <w:hyperlink w:anchor="_Toc173167768" w:history="1">
+          <w:hyperlink w:anchor="_Toc175235407" w:history="1">
             <w:r>
               <w:rPr>
                 <w:rStyle w:val="aa"/>
@@ -3452,7 +3548,7 @@
                 <w:noProof/>
                 <w:webHidden/>
               </w:rPr>
-              <w:instrText xml:space="preserve"> PAGEREF _Toc173167768 \h </w:instrText>
+              <w:instrText xml:space="preserve"> PAGEREF _Toc175235407 \h </w:instrText>
             </w:r>
             <w:r>
               <w:rPr>
@@ -3472,7 +3568,7 @@
                 <w:noProof/>
                 <w:webHidden/>
               </w:rPr>
-              <w:t>51</w:t>
+              <w:t>53</w:t>
             </w:r>
             <w:r>
               <w:rPr>
@@ -3495,7 +3591,7 @@
               <w:lang w:eastAsia="ru-RU"/>
             </w:rPr>
           </w:pPr>
-          <w:hyperlink w:anchor="_Toc173167769" w:history="1">
+          <w:hyperlink w:anchor="_Toc175235408" w:history="1">
             <w:r>
               <w:rPr>
                 <w:rStyle w:val="aa"/>
@@ -3526,7 +3622,7 @@
                 <w:noProof/>
                 <w:webHidden/>
               </w:rPr>
-              <w:instrText xml:space="preserve"> PAGEREF _Toc173167769 \h </w:instrText>
+              <w:instrText xml:space="preserve"> PAGEREF _Toc175235408 \h </w:instrText>
             </w:r>
             <w:r>
               <w:rPr>
@@ -3546,7 +3642,7 @@
                 <w:noProof/>
                 <w:webHidden/>
               </w:rPr>
-              <w:t>52</w:t>
+              <w:t>54</w:t>
             </w:r>
             <w:r>
               <w:rPr>
@@ -3569,7 +3665,7 @@
               <w:lang w:eastAsia="ru-RU"/>
             </w:rPr>
           </w:pPr>
-          <w:hyperlink w:anchor="_Toc173167770" w:history="1">
+          <w:hyperlink w:anchor="_Toc175235409" w:history="1">
             <w:r>
               <w:rPr>
                 <w:rStyle w:val="aa"/>
@@ -3600,7 +3696,7 @@
                 <w:noProof/>
                 <w:webHidden/>
               </w:rPr>
-              <w:instrText xml:space="preserve"> PAGEREF _Toc173167770 \h </w:instrText>
+              <w:instrText xml:space="preserve"> PAGEREF _Toc175235409 \h </w:instrText>
             </w:r>
             <w:r>
               <w:rPr>
@@ -3620,7 +3716,7 @@
                 <w:noProof/>
                 <w:webHidden/>
               </w:rPr>
-              <w:t>52</w:t>
+              <w:t>54</w:t>
             </w:r>
             <w:r>
               <w:rPr>
@@ -3643,7 +3739,7 @@
               <w:lang w:eastAsia="ru-RU"/>
             </w:rPr>
           </w:pPr>
-          <w:hyperlink w:anchor="_Toc173167771" w:history="1">
+          <w:hyperlink w:anchor="_Toc175235410" w:history="1">
             <w:r>
               <w:rPr>
                 <w:rStyle w:val="aa"/>
@@ -3674,7 +3770,7 @@
                 <w:noProof/>
                 <w:webHidden/>
               </w:rPr>
-              <w:instrText xml:space="preserve"> PAGEREF _Toc173167771 \h </w:instrText>
+              <w:instrText xml:space="preserve"> PAGEREF _Toc175235410 \h </w:instrText>
             </w:r>
             <w:r>
               <w:rPr>
@@ -3694,7 +3790,7 @@
                 <w:noProof/>
                 <w:webHidden/>
               </w:rPr>
-              <w:t>52</w:t>
+              <w:t>54</w:t>
             </w:r>
             <w:r>
               <w:rPr>
@@ -3717,7 +3813,7 @@
               <w:lang w:eastAsia="ru-RU"/>
             </w:rPr>
           </w:pPr>
-          <w:hyperlink w:anchor="_Toc173167772" w:history="1">
+          <w:hyperlink w:anchor="_Toc175235411" w:history="1">
             <w:r>
               <w:rPr>
                 <w:rStyle w:val="aa"/>
@@ -3748,7 +3844,7 @@
                 <w:noProof/>
                 <w:webHidden/>
               </w:rPr>
-              <w:instrText xml:space="preserve"> PAGEREF _Toc173167772 \h </w:instrText>
+              <w:instrText xml:space="preserve"> PAGEREF _Toc175235411 \h </w:instrText>
             </w:r>
             <w:r>
               <w:rPr>
@@ -3768,7 +3864,7 @@
                 <w:noProof/>
                 <w:webHidden/>
               </w:rPr>
-              <w:t>52</w:t>
+              <w:t>54</w:t>
             </w:r>
             <w:r>
               <w:rPr>
@@ -3791,7 +3887,7 @@
               <w:lang w:eastAsia="ru-RU"/>
             </w:rPr>
           </w:pPr>
-          <w:hyperlink w:anchor="_Toc173167773" w:history="1">
+          <w:hyperlink w:anchor="_Toc175235412" w:history="1">
             <w:r>
               <w:rPr>
                 <w:rStyle w:val="aa"/>
@@ -3822,7 +3918,7 @@
                 <w:noProof/>
                 <w:webHidden/>
               </w:rPr>
-              <w:instrText xml:space="preserve"> PAGEREF _Toc173167773 \h </w:instrText>
+              <w:instrText xml:space="preserve"> PAGEREF _Toc175235412 \h </w:instrText>
             </w:r>
             <w:r>
               <w:rPr>
@@ -3842,7 +3938,7 @@
                 <w:noProof/>
                 <w:webHidden/>
               </w:rPr>
-              <w:t>53</w:t>
+              <w:t>55</w:t>
             </w:r>
             <w:r>
               <w:rPr>
@@ -3865,7 +3961,7 @@
               <w:lang w:eastAsia="ru-RU"/>
             </w:rPr>
           </w:pPr>
-          <w:hyperlink w:anchor="_Toc173167774" w:history="1">
+          <w:hyperlink w:anchor="_Toc175235413" w:history="1">
             <w:r>
               <w:rPr>
                 <w:rStyle w:val="aa"/>
@@ -3896,7 +3992,7 @@
                 <w:noProof/>
                 <w:webHidden/>
               </w:rPr>
-              <w:instrText xml:space="preserve"> PAGEREF _Toc173167774 \h </w:instrText>
+              <w:instrText xml:space="preserve"> PAGEREF _Toc175235413 \h </w:instrText>
             </w:r>
             <w:r>
               <w:rPr>
@@ -3916,7 +4012,7 @@
                 <w:noProof/>
                 <w:webHidden/>
               </w:rPr>
-              <w:t>53</w:t>
+              <w:t>55</w:t>
             </w:r>
             <w:r>
               <w:rPr>
@@ -3939,7 +4035,7 @@
               <w:lang w:eastAsia="ru-RU"/>
             </w:rPr>
           </w:pPr>
-          <w:hyperlink w:anchor="_Toc173167775" w:history="1">
+          <w:hyperlink w:anchor="_Toc175235414" w:history="1">
             <w:r>
               <w:rPr>
                 <w:rStyle w:val="aa"/>
@@ -3970,7 +4066,7 @@
                 <w:noProof/>
                 <w:webHidden/>
               </w:rPr>
-              <w:instrText xml:space="preserve"> PAGEREF _Toc173167775 \h </w:instrText>
+              <w:instrText xml:space="preserve"> PAGEREF _Toc175235414 \h </w:instrText>
             </w:r>
             <w:r>
               <w:rPr>
@@ -3990,7 +4086,7 @@
                 <w:noProof/>
                 <w:webHidden/>
               </w:rPr>
-              <w:t>54</w:t>
+              <w:t>56</w:t>
             </w:r>
             <w:r>
               <w:rPr>
@@ -4013,7 +4109,7 @@
               <w:lang w:eastAsia="ru-RU"/>
             </w:rPr>
           </w:pPr>
-          <w:hyperlink w:anchor="_Toc173167776" w:history="1">
+          <w:hyperlink w:anchor="_Toc175235415" w:history="1">
             <w:r>
               <w:rPr>
                 <w:rStyle w:val="aa"/>
@@ -4044,7 +4140,7 @@
                 <w:noProof/>
                 <w:webHidden/>
               </w:rPr>
-              <w:instrText xml:space="preserve"> PAGEREF _Toc173167776 \h </w:instrText>
+              <w:instrText xml:space="preserve"> PAGEREF _Toc175235415 \h </w:instrText>
             </w:r>
             <w:r>
               <w:rPr>
@@ -4064,7 +4160,7 @@
                 <w:noProof/>
                 <w:webHidden/>
               </w:rPr>
-              <w:t>54</w:t>
+              <w:t>56</w:t>
             </w:r>
             <w:r>
               <w:rPr>
@@ -4087,7 +4183,7 @@
               <w:lang w:eastAsia="ru-RU"/>
             </w:rPr>
           </w:pPr>
-          <w:hyperlink w:anchor="_Toc173167777" w:history="1">
+          <w:hyperlink w:anchor="_Toc175235416" w:history="1">
             <w:r>
               <w:rPr>
                 <w:rStyle w:val="aa"/>
@@ -4118,7 +4214,7 @@
                 <w:noProof/>
                 <w:webHidden/>
               </w:rPr>
-              <w:instrText xml:space="preserve"> PAGEREF _Toc173167777 \h </w:instrText>
+              <w:instrText xml:space="preserve"> PAGEREF _Toc175235416 \h </w:instrText>
             </w:r>
             <w:r>
               <w:rPr>
@@ -4138,7 +4234,7 @@
                 <w:noProof/>
                 <w:webHidden/>
               </w:rPr>
-              <w:t>54</w:t>
+              <w:t>56</w:t>
             </w:r>
             <w:r>
               <w:rPr>
@@ -4161,7 +4257,7 @@
               <w:lang w:eastAsia="ru-RU"/>
             </w:rPr>
           </w:pPr>
-          <w:hyperlink w:anchor="_Toc173167778" w:history="1">
+          <w:hyperlink w:anchor="_Toc175235417" w:history="1">
             <w:r>
               <w:rPr>
                 <w:rStyle w:val="aa"/>
@@ -4192,7 +4288,7 @@
                 <w:noProof/>
                 <w:webHidden/>
               </w:rPr>
-              <w:instrText xml:space="preserve"> PAGEREF _Toc173167778 \h </w:instrText>
+              <w:instrText xml:space="preserve"> PAGEREF _Toc175235417 \h </w:instrText>
             </w:r>
             <w:r>
               <w:rPr>
@@ -4212,7 +4308,7 @@
                 <w:noProof/>
                 <w:webHidden/>
               </w:rPr>
-              <w:t>54</w:t>
+              <w:t>56</w:t>
             </w:r>
             <w:r>
               <w:rPr>
@@ -4235,7 +4331,7 @@
               <w:lang w:eastAsia="ru-RU"/>
             </w:rPr>
           </w:pPr>
-          <w:hyperlink w:anchor="_Toc173167779" w:history="1">
+          <w:hyperlink w:anchor="_Toc175235418" w:history="1">
             <w:r>
               <w:rPr>
                 <w:rStyle w:val="aa"/>
@@ -4266,7 +4362,7 @@
                 <w:noProof/>
                 <w:webHidden/>
               </w:rPr>
-              <w:instrText xml:space="preserve"> PAGEREF _Toc173167779 \h </w:instrText>
+              <w:instrText xml:space="preserve"> PAGEREF _Toc175235418 \h </w:instrText>
             </w:r>
             <w:r>
               <w:rPr>
@@ -4286,7 +4382,7 @@
                 <w:noProof/>
                 <w:webHidden/>
               </w:rPr>
-              <w:t>55</w:t>
+              <w:t>57</w:t>
             </w:r>
             <w:r>
               <w:rPr>
@@ -4309,7 +4405,7 @@
               <w:lang w:eastAsia="ru-RU"/>
             </w:rPr>
           </w:pPr>
-          <w:hyperlink w:anchor="_Toc173167780" w:history="1">
+          <w:hyperlink w:anchor="_Toc175235419" w:history="1">
             <w:r>
               <w:rPr>
                 <w:rStyle w:val="aa"/>
@@ -4340,7 +4436,7 @@
                 <w:noProof/>
                 <w:webHidden/>
               </w:rPr>
-              <w:instrText xml:space="preserve"> PAGEREF _Toc173167780 \h </w:instrText>
+              <w:instrText xml:space="preserve"> PAGEREF _Toc175235419 \h </w:instrText>
             </w:r>
             <w:r>
               <w:rPr>
@@ -4360,7 +4456,7 @@
                 <w:noProof/>
                 <w:webHidden/>
               </w:rPr>
-              <w:t>55</w:t>
+              <w:t>57</w:t>
             </w:r>
             <w:r>
               <w:rPr>
@@ -4383,7 +4479,7 @@
               <w:lang w:eastAsia="ru-RU"/>
             </w:rPr>
           </w:pPr>
-          <w:hyperlink w:anchor="_Toc173167781" w:history="1">
+          <w:hyperlink w:anchor="_Toc175235420" w:history="1">
             <w:r>
               <w:rPr>
                 <w:rStyle w:val="aa"/>
@@ -4414,7 +4510,7 @@
                 <w:noProof/>
                 <w:webHidden/>
               </w:rPr>
-              <w:instrText xml:space="preserve"> PAGEREF _Toc173167781 \h </w:instrText>
+              <w:instrText xml:space="preserve"> PAGEREF _Toc175235420 \h </w:instrText>
             </w:r>
             <w:r>
               <w:rPr>
@@ -4434,7 +4530,7 @@
                 <w:noProof/>
                 <w:webHidden/>
               </w:rPr>
-              <w:t>55</w:t>
+              <w:t>57</w:t>
             </w:r>
             <w:r>
               <w:rPr>
@@ -4457,7 +4553,7 @@
               <w:lang w:eastAsia="ru-RU"/>
             </w:rPr>
           </w:pPr>
-          <w:hyperlink w:anchor="_Toc173167782" w:history="1">
+          <w:hyperlink w:anchor="_Toc175235421" w:history="1">
             <w:r>
               <w:rPr>
                 <w:rStyle w:val="aa"/>
@@ -4488,7 +4584,7 @@
                 <w:noProof/>
                 <w:webHidden/>
               </w:rPr>
-              <w:instrText xml:space="preserve"> PAGEREF _Toc173167782 \h </w:instrText>
+              <w:instrText xml:space="preserve"> PAGEREF _Toc175235421 \h </w:instrText>
             </w:r>
             <w:r>
               <w:rPr>
@@ -4508,7 +4604,7 @@
                 <w:noProof/>
                 <w:webHidden/>
               </w:rPr>
-              <w:t>56</w:t>
+              <w:t>58</w:t>
             </w:r>
             <w:r>
               <w:rPr>
@@ -4531,7 +4627,7 @@
               <w:lang w:eastAsia="ru-RU"/>
             </w:rPr>
           </w:pPr>
-          <w:hyperlink w:anchor="_Toc173167783" w:history="1">
+          <w:hyperlink w:anchor="_Toc175235422" w:history="1">
             <w:r>
               <w:rPr>
                 <w:rStyle w:val="aa"/>
@@ -4562,7 +4658,7 @@
                 <w:noProof/>
                 <w:webHidden/>
               </w:rPr>
-              <w:instrText xml:space="preserve"> PAGEREF _Toc173167783 \h </w:instrText>
+              <w:instrText xml:space="preserve"> PAGEREF _Toc175235422 \h </w:instrText>
             </w:r>
             <w:r>
               <w:rPr>
@@ -4582,7 +4678,7 @@
                 <w:noProof/>
                 <w:webHidden/>
               </w:rPr>
-              <w:t>56</w:t>
+              <w:t>58</w:t>
             </w:r>
             <w:r>
               <w:rPr>
@@ -4605,7 +4701,7 @@
               <w:lang w:eastAsia="ru-RU"/>
             </w:rPr>
           </w:pPr>
-          <w:hyperlink w:anchor="_Toc173167784" w:history="1">
+          <w:hyperlink w:anchor="_Toc175235423" w:history="1">
             <w:r>
               <w:rPr>
                 <w:rStyle w:val="aa"/>
@@ -4636,7 +4732,7 @@
                 <w:noProof/>
                 <w:webHidden/>
               </w:rPr>
-              <w:instrText xml:space="preserve"> PAGEREF _Toc173167784 \h </w:instrText>
+              <w:instrText xml:space="preserve"> PAGEREF _Toc175235423 \h </w:instrText>
             </w:r>
             <w:r>
               <w:rPr>
@@ -4656,7 +4752,7 @@
                 <w:noProof/>
                 <w:webHidden/>
               </w:rPr>
-              <w:t>56</w:t>
+              <w:t>58</w:t>
             </w:r>
             <w:r>
               <w:rPr>
@@ -4679,7 +4775,7 @@
               <w:lang w:eastAsia="ru-RU"/>
             </w:rPr>
           </w:pPr>
-          <w:hyperlink w:anchor="_Toc173167785" w:history="1">
+          <w:hyperlink w:anchor="_Toc175235424" w:history="1">
             <w:r>
               <w:rPr>
                 <w:rStyle w:val="aa"/>
@@ -4710,7 +4806,7 @@
                 <w:noProof/>
                 <w:webHidden/>
               </w:rPr>
-              <w:instrText xml:space="preserve"> PAGEREF _Toc173167785 \h </w:instrText>
+              <w:instrText xml:space="preserve"> PAGEREF _Toc175235424 \h </w:instrText>
             </w:r>
             <w:r>
               <w:rPr>
@@ -4730,7 +4826,7 @@
                 <w:noProof/>
                 <w:webHidden/>
               </w:rPr>
-              <w:t>57</w:t>
+              <w:t>59</w:t>
             </w:r>
             <w:r>
               <w:rPr>
@@ -4811,7 +4907,7 @@
           <w:lang w:val="es-ES"/>
         </w:rPr>
       </w:pPr>
-      <w:bookmarkStart w:id="0" w:name="_Toc173167724"/>
+      <w:bookmarkStart w:id="0" w:name="_Toc175235362"/>
       <w:r>
         <w:rPr>
           <w:rStyle w:val="10"/>
@@ -4821,7 +4917,6 @@
           <w:color w:val="993300"/>
           <w:lang w:val="es-ES"/>
         </w:rPr>
-        <w:lastRenderedPageBreak/>
         <w:t>1</w:t>
       </w:r>
       <w:r>
@@ -5232,7 +5327,7 @@
           <w:lang w:val="es-ES"/>
         </w:rPr>
       </w:pPr>
-      <w:bookmarkStart w:id="1" w:name="_Toc173167725"/>
+      <w:bookmarkStart w:id="1" w:name="_Toc175235363"/>
       <w:r>
         <w:rPr>
           <w:rStyle w:val="10"/>
@@ -5242,7 +5337,6 @@
           <w:color w:val="993300"/>
           <w:lang w:val="es-ES"/>
         </w:rPr>
-        <w:lastRenderedPageBreak/>
         <w:t>2. RESUMEN</w:t>
       </w:r>
       <w:bookmarkEnd w:id="1"/>
@@ -6316,6 +6410,7 @@
                 <w:b/>
                 <w:color w:val="993300"/>
               </w:rPr>
+              <w:lastRenderedPageBreak/>
               <w:t>Palabras clave:</w:t>
             </w:r>
             <w:r>
@@ -6359,7 +6454,7 @@
           <w:lang w:val="es-ES"/>
         </w:rPr>
       </w:pPr>
-      <w:bookmarkStart w:id="2" w:name="_Toc173167726"/>
+      <w:bookmarkStart w:id="2" w:name="_Toc175235364"/>
       <w:r>
         <w:rPr>
           <w:rFonts w:ascii="AvenirNext LT Pro Regular" w:hAnsi="AvenirNext LT Pro Regular"/>
@@ -6368,7 +6463,6 @@
           <w:color w:val="993300"/>
           <w:lang w:val="es-ES"/>
         </w:rPr>
-        <w:lastRenderedPageBreak/>
         <w:t>3.</w:t>
       </w:r>
       <w:r>
@@ -6413,7 +6507,7 @@
           <w:lang w:val="es-ES"/>
         </w:rPr>
       </w:pPr>
-      <w:bookmarkStart w:id="3" w:name="_Toc173167727"/>
+      <w:bookmarkStart w:id="3" w:name="_Toc175235365"/>
       <w:r>
         <w:rPr>
           <w:rFonts w:ascii="AvenirNext LT Pro Regular" w:hAnsi="AvenirNext LT Pro Regular"/>
@@ -6473,7 +6567,7 @@
           <w:lang w:val="es-ES"/>
         </w:rPr>
       </w:pPr>
-      <w:bookmarkStart w:id="4" w:name="_Toc173167728"/>
+      <w:bookmarkStart w:id="4" w:name="_Toc175235366"/>
       <w:r>
         <w:rPr>
           <w:rFonts w:ascii="AvenirNext LT Pro Regular" w:hAnsi="AvenirNext LT Pro Regular"/>
@@ -6918,7 +7012,7 @@
           <w:lang w:val="es-ES"/>
         </w:rPr>
       </w:pPr>
-      <w:bookmarkStart w:id="5" w:name="_Toc173167729"/>
+      <w:bookmarkStart w:id="5" w:name="_Toc175235367"/>
       <w:r>
         <w:rPr>
           <w:rFonts w:ascii="AvenirNext LT Pro Regular" w:hAnsi="AvenirNext LT Pro Regular"/>
@@ -6927,7 +7021,6 @@
           <w:color w:val="000000" w:themeColor="text1"/>
           <w:lang w:val="es-ES"/>
         </w:rPr>
-        <w:lastRenderedPageBreak/>
         <w:t>3.3. Análisis de los Objetivos</w:t>
       </w:r>
       <w:bookmarkEnd w:id="5"/>
@@ -7504,7 +7597,6 @@
           <w:rFonts w:ascii="AvenirNext LT Pro Regular" w:hAnsi="AvenirNext LT Pro Regular"/>
           <w:b/>
         </w:rPr>
-        <w:lastRenderedPageBreak/>
         <w:t xml:space="preserve">A largo plazo: </w:t>
       </w:r>
     </w:p>
@@ -7732,7 +7824,7 @@
           <w:lang w:val="es-ES"/>
         </w:rPr>
       </w:pPr>
-      <w:bookmarkStart w:id="6" w:name="_Toc173167730"/>
+      <w:bookmarkStart w:id="6" w:name="_Toc175235368"/>
       <w:r>
         <w:rPr>
           <w:rFonts w:ascii="AvenirNext LT Pro Regular" w:hAnsi="AvenirNext LT Pro Regular"/>
@@ -7765,7 +7857,7 @@
           <w:lang w:val="es-ES"/>
         </w:rPr>
       </w:pPr>
-      <w:bookmarkStart w:id="7" w:name="_Toc173167731"/>
+      <w:bookmarkStart w:id="7" w:name="_Toc175235369"/>
       <w:r>
         <w:rPr>
           <w:rFonts w:ascii="AvenirNext LT Pro Regular" w:hAnsi="AvenirNext LT Pro Regular"/>
@@ -7871,18 +7963,21 @@
           <w:szCs w:val="24"/>
           <w:lang w:val="es-ES" w:eastAsia="ru-RU"/>
         </w:rPr>
-        <w:t xml:space="preserve">A pesar de las fluctuaciones económicas globales, la penetración de smartphones sigue en aumento. Según diversos estudios de mercado, incluso en economías con dificultades, los dispositivos móviles se consideran una necesidad básica, y la adopción de internet sigue </w:t>
-      </w:r>
-      <w:r>
+        <w:lastRenderedPageBreak/>
+        <w:t>A pesar de las fluctuaciones económicas globales, la penetración de smartphones sigue en aumento. Según diversos estudios de mercado, incluso en economías con dificultades, los dispositivos móviles se consideran una necesidad básica, y la adopción de internet sigue creciendo. Este comportamiento se debe a que los smartphones no solo se utilizan para la comunicación, sino también para acceder a servicios esenciales, entretenimiento y, cada vez más, soluciones digitales.</w:t>
+      </w:r>
+    </w:p>
+    <w:p>
+      <w:pPr>
+        <w:ind w:left="284"/>
+        <w:jc w:val="both"/>
         <w:rPr>
           <w:rFonts w:ascii="Times New Roman" w:eastAsia="Times New Roman" w:hAnsi="Times New Roman" w:cs="Times New Roman"/>
           <w:sz w:val="24"/>
           <w:szCs w:val="24"/>
           <w:lang w:val="es-ES" w:eastAsia="ru-RU"/>
         </w:rPr>
-        <w:lastRenderedPageBreak/>
-        <w:t>creciendo. Este comportamiento se debe a que los smartphones no solo se utilizan para la comunicación, sino también para acceder a servicios esenciales, entretenimiento y, cada vez más, soluciones digitales.</w:t>
-      </w:r>
+      </w:pPr>
     </w:p>
     <w:p>
       <w:pPr>
@@ -7895,27 +7990,27 @@
           <w:lang w:val="es-ES" w:eastAsia="ru-RU"/>
         </w:rPr>
       </w:pPr>
-    </w:p>
-    <w:p>
-      <w:pPr>
-        <w:ind w:left="284"/>
-        <w:jc w:val="both"/>
+      <w:r>
         <w:rPr>
           <w:rFonts w:ascii="Times New Roman" w:eastAsia="Times New Roman" w:hAnsi="Times New Roman" w:cs="Times New Roman"/>
           <w:sz w:val="24"/>
           <w:szCs w:val="24"/>
           <w:lang w:val="es-ES" w:eastAsia="ru-RU"/>
         </w:rPr>
-      </w:pPr>
-      <w:r>
+        <w:t>El aumento en la penetración de smartphones y la mejora en la infraestructura de internet amplían el mercado potencial de estas aplicaciones. El uso de tecnologías emergentes como la inteligencia artificial para personalizar las recomendaciones y mejorar la experiencia del usuario presenta una oportunidad de diferenciación y crecimiento dentro del competitivo mercado de aplicaciones móviles.</w:t>
+      </w:r>
+    </w:p>
+    <w:p>
+      <w:pPr>
+        <w:ind w:left="284"/>
+        <w:jc w:val="both"/>
         <w:rPr>
           <w:rFonts w:ascii="Times New Roman" w:eastAsia="Times New Roman" w:hAnsi="Times New Roman" w:cs="Times New Roman"/>
           <w:sz w:val="24"/>
           <w:szCs w:val="24"/>
           <w:lang w:val="es-ES" w:eastAsia="ru-RU"/>
         </w:rPr>
-        <w:t>El aumento en la penetración de smartphones y la mejora en la infraestructura de internet amplían el mercado potencial de estas aplicaciones. El uso de tecnologías emergentes como la inteligencia artificial para personalizar las recomendaciones y mejorar la experiencia del usuario presenta una oportunidad de diferenciación y crecimiento dentro del competitivo mercado de aplicaciones móviles.</w:t>
-      </w:r>
+      </w:pPr>
     </w:p>
     <w:p>
       <w:pPr>
@@ -7928,25 +8023,13 @@
           <w:lang w:val="es-ES" w:eastAsia="ru-RU"/>
         </w:rPr>
       </w:pPr>
-    </w:p>
-    <w:p>
-      <w:pPr>
-        <w:ind w:left="284"/>
-        <w:jc w:val="both"/>
+      <w:r>
         <w:rPr>
           <w:rFonts w:ascii="Times New Roman" w:eastAsia="Times New Roman" w:hAnsi="Times New Roman" w:cs="Times New Roman"/>
           <w:sz w:val="24"/>
           <w:szCs w:val="24"/>
           <w:lang w:val="es-ES" w:eastAsia="ru-RU"/>
         </w:rPr>
-      </w:pPr>
-      <w:r>
-        <w:rPr>
-          <w:rFonts w:ascii="Times New Roman" w:eastAsia="Times New Roman" w:hAnsi="Times New Roman" w:cs="Times New Roman"/>
-          <w:sz w:val="24"/>
-          <w:szCs w:val="24"/>
-          <w:lang w:val="es-ES" w:eastAsia="ru-RU"/>
-        </w:rPr>
         <w:t>En resumen, aunque la coyuntura económica puede influir en la capacidad de los usuarios para invertir en nuevas tecnologías, la tendencia general muestra una creciente adopción de smartphones y servicios de internet. Esto sugiere que, a pesar de los desafíos económicos, la demanda de soluciones digitales seguirá en aumento, facilitada por la disponibilidad y accesibilidad de dispositivos móviles y servicios de internet.</w:t>
       </w:r>
     </w:p>
@@ -7964,6 +8047,7 @@
           <w:noProof/>
           <w:lang w:val="es-ES"/>
         </w:rPr>
+        <w:lastRenderedPageBreak/>
         <w:drawing>
           <wp:anchor distT="0" distB="0" distL="114300" distR="114300" simplePos="0" relativeHeight="251666432" behindDoc="1" locked="0" layoutInCell="1" allowOverlap="1" wp14:anchorId="57D46773" wp14:editId="0531DD72">
             <wp:simplePos x="0" y="0"/>
@@ -8048,7 +8132,7 @@
           <w:lang w:val="es-ES"/>
         </w:rPr>
       </w:pPr>
-      <w:bookmarkStart w:id="8" w:name="_Toc173167732"/>
+      <w:bookmarkStart w:id="8" w:name="_Toc175235370"/>
       <w:r>
         <w:rPr>
           <w:rFonts w:ascii="AvenirNext LT Pro Regular" w:hAnsi="AvenirNext LT Pro Regular"/>
@@ -8057,78 +8141,78 @@
           <w:color w:val="000000" w:themeColor="text1"/>
           <w:lang w:val="es-ES"/>
         </w:rPr>
+        <w:t>4.2. Análisis Tecnológico</w:t>
+      </w:r>
+      <w:bookmarkEnd w:id="8"/>
+    </w:p>
+    <w:p>
+      <w:pPr>
+        <w:ind w:left="284"/>
+        <w:rPr>
+          <w:rFonts w:ascii="AvenirNext LT Pro Regular" w:hAnsi="AvenirNext LT Pro Regular"/>
+          <w:lang w:val="es-ES"/>
+        </w:rPr>
+      </w:pPr>
+    </w:p>
+    <w:p>
+      <w:pPr>
+        <w:ind w:left="284"/>
+        <w:jc w:val="both"/>
+        <w:rPr>
+          <w:rFonts w:ascii="AvenirNext LT Pro Regular" w:hAnsi="AvenirNext LT Pro Regular"/>
+          <w:lang w:val="es-ES"/>
+        </w:rPr>
+      </w:pPr>
+      <w:r>
+        <w:rPr>
+          <w:rFonts w:ascii="AvenirNext LT Pro Regular" w:hAnsi="AvenirNext LT Pro Regular"/>
+          <w:lang w:val="es-ES"/>
+        </w:rPr>
+        <w:t>El sector TIC, especialmente en lo que respecta a las aplicaciones móviles y los servicios digitales, ha visto un incremento en la adopción de tecnologías avanzadas que mejoran la interacción entre usuarios y servicios. Las tecnologías de geolocalización, por ejemplo, son utilizadas para conectar a los usuarios con servicios y personas en sus áreas locales. Además, la integración de sistemas de pago seguro mediante créditos virtuales es fundamental para facilitar transacciones económicas eficientes y seguras dentro de las plataformas.</w:t>
+      </w:r>
+    </w:p>
+    <w:p>
+      <w:pPr>
+        <w:ind w:left="284"/>
+        <w:jc w:val="both"/>
+        <w:rPr>
+          <w:rFonts w:ascii="AvenirNext LT Pro Regular" w:hAnsi="AvenirNext LT Pro Regular"/>
+          <w:lang w:val="es-ES"/>
+        </w:rPr>
+      </w:pPr>
+    </w:p>
+    <w:p>
+      <w:pPr>
+        <w:ind w:left="284"/>
+        <w:jc w:val="both"/>
+        <w:rPr>
+          <w:rFonts w:ascii="AvenirNext LT Pro Regular" w:hAnsi="AvenirNext LT Pro Regular"/>
+          <w:lang w:val="es-ES"/>
+        </w:rPr>
+      </w:pPr>
+      <w:r>
+        <w:rPr>
+          <w:rFonts w:ascii="AvenirNext LT Pro Regular" w:hAnsi="AvenirNext LT Pro Regular"/>
+          <w:lang w:val="es-ES"/>
+        </w:rPr>
+        <w:t>El crecimiento del sector servicios en el mercado TIC destaca la relevancia de mantener una infraestructura tecnológica robusta y segura. Es crucial que las aplicaciones móviles utilicen los estándares más altos de seguridad de datos para proteger la información personal y financiera de los usuarios. Además, las aplicaciones deben estar diseñadas para ser compatibles con una amplia gama de dispositivos móviles, asegurando así una alta accesibilidad y una experiencia de usuario óptima.</w:t>
+      </w:r>
+    </w:p>
+    <w:p>
+      <w:pPr>
+        <w:ind w:left="284"/>
+        <w:jc w:val="both"/>
+        <w:rPr>
+          <w:rFonts w:ascii="AvenirNext LT Pro Regular" w:hAnsi="AvenirNext LT Pro Regular"/>
+          <w:lang w:val="es-ES"/>
+        </w:rPr>
+      </w:pPr>
+      <w:r>
+        <w:rPr>
+          <w:rFonts w:ascii="AvenirNext LT Pro Regular" w:hAnsi="AvenirNext LT Pro Regular"/>
+          <w:lang w:val="es-ES"/>
+        </w:rPr>
         <w:lastRenderedPageBreak/>
-        <w:t>4.2. Análisis Tecnológico</w:t>
-      </w:r>
-      <w:bookmarkEnd w:id="8"/>
-    </w:p>
-    <w:p>
-      <w:pPr>
-        <w:ind w:left="284"/>
-        <w:rPr>
-          <w:rFonts w:ascii="AvenirNext LT Pro Regular" w:hAnsi="AvenirNext LT Pro Regular"/>
-          <w:lang w:val="es-ES"/>
-        </w:rPr>
-      </w:pPr>
-    </w:p>
-    <w:p>
-      <w:pPr>
-        <w:ind w:left="284"/>
-        <w:jc w:val="both"/>
-        <w:rPr>
-          <w:rFonts w:ascii="AvenirNext LT Pro Regular" w:hAnsi="AvenirNext LT Pro Regular"/>
-          <w:lang w:val="es-ES"/>
-        </w:rPr>
-      </w:pPr>
-      <w:r>
-        <w:rPr>
-          <w:rFonts w:ascii="AvenirNext LT Pro Regular" w:hAnsi="AvenirNext LT Pro Regular"/>
-          <w:lang w:val="es-ES"/>
-        </w:rPr>
-        <w:t>El sector TIC, especialmente en lo que respecta a las aplicaciones móviles y los servicios digitales, ha visto un incremento en la adopción de tecnologías avanzadas que mejoran la interacción entre usuarios y servicios. Las tecnologías de geolocalización, por ejemplo, son utilizadas para conectar a los usuarios con servicios y personas en sus áreas locales. Además, la integración de sistemas de pago seguro mediante créditos virtuales es fundamental para facilitar transacciones económicas eficientes y seguras dentro de las plataformas.</w:t>
-      </w:r>
-    </w:p>
-    <w:p>
-      <w:pPr>
-        <w:ind w:left="284"/>
-        <w:jc w:val="both"/>
-        <w:rPr>
-          <w:rFonts w:ascii="AvenirNext LT Pro Regular" w:hAnsi="AvenirNext LT Pro Regular"/>
-          <w:lang w:val="es-ES"/>
-        </w:rPr>
-      </w:pPr>
-    </w:p>
-    <w:p>
-      <w:pPr>
-        <w:ind w:left="284"/>
-        <w:jc w:val="both"/>
-        <w:rPr>
-          <w:rFonts w:ascii="AvenirNext LT Pro Regular" w:hAnsi="AvenirNext LT Pro Regular"/>
-          <w:lang w:val="es-ES"/>
-        </w:rPr>
-      </w:pPr>
-      <w:r>
-        <w:rPr>
-          <w:rFonts w:ascii="AvenirNext LT Pro Regular" w:hAnsi="AvenirNext LT Pro Regular"/>
-          <w:lang w:val="es-ES"/>
-        </w:rPr>
-        <w:t>El crecimiento del sector servicios en el mercado TIC destaca la relevancia de mantener una infraestructura tecnológica robusta y segura. Es crucial que las aplicaciones móviles utilicen los estándares más altos de seguridad de datos para proteger la información personal y financiera de los usuarios. Además, las aplicaciones deben estar diseñadas para ser compatibles con una amplia gama de dispositivos móviles, asegurando así una alta accesibilidad y una experiencia de usuario óptima.</w:t>
-      </w:r>
-    </w:p>
-    <w:p>
-      <w:pPr>
-        <w:ind w:left="284"/>
-        <w:jc w:val="both"/>
-        <w:rPr>
-          <w:rFonts w:ascii="AvenirNext LT Pro Regular" w:hAnsi="AvenirNext LT Pro Regular"/>
-          <w:lang w:val="es-ES"/>
-        </w:rPr>
-      </w:pPr>
-      <w:r>
-        <w:rPr>
-          <w:rFonts w:ascii="AvenirNext LT Pro Regular" w:hAnsi="AvenirNext LT Pro Regular"/>
-          <w:lang w:val="es-ES"/>
-        </w:rPr>
         <w:t>Este enfoque no solo responde a las tendencias actuales de crecimiento y demanda en el sector TIC, sino que también posiciona a las aplicaciones móviles como líderes innovadores en sus respectivos mercados. Enfocarse en la usabilidad, seguridad y escalabilidad de las soluciones tecnológicas es esencial para satisfacer las necesidades de los usuarios y garantizar su confianza en las plataformas.</w:t>
       </w:r>
     </w:p>
@@ -8201,7 +8285,6 @@
           <w:color w:val="000000" w:themeColor="text1"/>
           <w:lang w:val="es-ES" w:eastAsia="es-ES"/>
         </w:rPr>
-        <w:lastRenderedPageBreak/>
         <w:drawing>
           <wp:anchor distT="0" distB="0" distL="114300" distR="114300" simplePos="0" relativeHeight="251667456" behindDoc="1" locked="0" layoutInCell="1" allowOverlap="1" wp14:anchorId="6EDB1CF2" wp14:editId="44E593E9">
             <wp:simplePos x="0" y="0"/>
@@ -8299,7 +8382,7 @@
           <w:lang w:val="es-ES"/>
         </w:rPr>
       </w:pPr>
-      <w:bookmarkStart w:id="9" w:name="_Toc173167733"/>
+      <w:bookmarkStart w:id="9" w:name="_Toc175235371"/>
       <w:r>
         <w:rPr>
           <w:rFonts w:ascii="AvenirNext LT Pro Regular" w:hAnsi="AvenirNext LT Pro Regular"/>
@@ -8345,7 +8428,7 @@
           <w:lang w:val="es-ES"/>
         </w:rPr>
       </w:pPr>
-      <w:bookmarkStart w:id="10" w:name="_Toc173167734"/>
+      <w:bookmarkStart w:id="10" w:name="_Toc175235372"/>
       <w:r>
         <w:rPr>
           <w:rFonts w:ascii="AvenirNext LT Pro Regular" w:hAnsi="AvenirNext LT Pro Regular"/>
@@ -8460,7 +8543,15 @@
           <w:rFonts w:ascii="AvenirNext LT Pro Regular" w:hAnsi="AvenirNext LT Pro Regular"/>
           <w:lang w:val="es-ES"/>
         </w:rPr>
-        <w:t>El sector de la industria y negocio de los animales de compañía factura 2.000 millones de euros al año, a razón de 1.000 millones en alimentación y productos de higiene, 300 millones en la propia adquisición de animales de compañía y 700 millones a repartir entre clínicas, productos y complementos, servicios y peluquería y estética.</w:t>
+        <w:t xml:space="preserve">El sector de la industria y negocio de los animales de compañía factura 2.000 millones de euros al año, a razón de 1.000 millones en alimentación y productos de higiene, 300 </w:t>
+      </w:r>
+      <w:r>
+        <w:rPr>
+          <w:rFonts w:ascii="AvenirNext LT Pro Regular" w:hAnsi="AvenirNext LT Pro Regular"/>
+          <w:lang w:val="es-ES"/>
+        </w:rPr>
+        <w:lastRenderedPageBreak/>
+        <w:t>millones en la propia adquisición de animales de compañía y 700 millones a repartir entre clínicas, productos y complementos, servicios y peluquería y estética.</w:t>
       </w:r>
     </w:p>
     <w:p>
@@ -8549,149 +8640,156 @@
           <w:bCs/>
           <w:lang w:val="es-ES"/>
         </w:rPr>
+        <w:t>El Sector en Europa</w:t>
+      </w:r>
+    </w:p>
+    <w:p>
+      <w:pPr>
+        <w:ind w:left="567"/>
+        <w:jc w:val="both"/>
+        <w:rPr>
+          <w:rFonts w:ascii="AvenirNext LT Pro Regular" w:hAnsi="AvenirNext LT Pro Regular"/>
+          <w:lang w:val="es-ES"/>
+        </w:rPr>
+      </w:pPr>
+      <w:r>
+        <w:rPr>
+          <w:rFonts w:ascii="AvenirNext LT Pro Regular" w:hAnsi="AvenirNext LT Pro Regular"/>
+          <w:lang w:val="es-ES"/>
+        </w:rPr>
+        <w:t>En 2020, el sector del cuidado de mascotas facturó 40.500 millones de euros, un 2,8% más. En la Unión Europea hay unos 80 millones de hogares que tienen al menos una mascota. Con una población de 74,407 millones de gatos y 66,375 millones de perros, el negocio de los animales de compañía crece y se diversifica.</w:t>
+      </w:r>
+    </w:p>
+    <w:p>
+      <w:pPr>
+        <w:ind w:left="567"/>
+        <w:jc w:val="both"/>
+        <w:rPr>
+          <w:rFonts w:ascii="AvenirNext LT Pro Regular" w:hAnsi="AvenirNext LT Pro Regular"/>
+          <w:lang w:val="es-ES"/>
+        </w:rPr>
+      </w:pPr>
+    </w:p>
+    <w:p>
+      <w:pPr>
+        <w:ind w:left="567"/>
+        <w:jc w:val="both"/>
+        <w:rPr>
+          <w:rFonts w:ascii="AvenirNext LT Pro Regular" w:hAnsi="AvenirNext LT Pro Regular"/>
+          <w:b/>
+          <w:bCs/>
+          <w:lang w:val="es-ES"/>
+        </w:rPr>
+      </w:pPr>
+      <w:r>
+        <w:rPr>
+          <w:rFonts w:ascii="AvenirNext LT Pro Regular" w:hAnsi="AvenirNext LT Pro Regular"/>
+          <w:b/>
+          <w:bCs/>
+          <w:lang w:val="es-ES"/>
+        </w:rPr>
+        <w:t xml:space="preserve">Perfil de las Empresas del Sector: Distribuidores, Fabricantes y </w:t>
+      </w:r>
+      <w:proofErr w:type="spellStart"/>
+      <w:r>
+        <w:rPr>
+          <w:rFonts w:ascii="AvenirNext LT Pro Regular" w:hAnsi="AvenirNext LT Pro Regular"/>
+          <w:b/>
+          <w:bCs/>
+          <w:lang w:val="es-ES"/>
+        </w:rPr>
+        <w:t>Retail</w:t>
+      </w:r>
+      <w:proofErr w:type="spellEnd"/>
+    </w:p>
+    <w:p>
+      <w:pPr>
+        <w:ind w:left="567"/>
+        <w:jc w:val="both"/>
+        <w:rPr>
+          <w:rFonts w:ascii="AvenirNext LT Pro Regular" w:hAnsi="AvenirNext LT Pro Regular"/>
+          <w:lang w:val="es-ES"/>
+        </w:rPr>
+      </w:pPr>
+      <w:r>
+        <w:rPr>
+          <w:rFonts w:ascii="AvenirNext LT Pro Regular" w:hAnsi="AvenirNext LT Pro Regular"/>
+          <w:lang w:val="es-ES"/>
+        </w:rPr>
+        <w:t>El número de empresas se situó en 12.358 en el año 2020, cuando en 2010 eran 8.000. Respecto a la distribución y producción, estas empresas declaran facturar anualmente una media de 3.963.793 euros. Sin embargo, son superadas por los mayoristas y fabricantes, con 4,5 y 4,4 millones, respectivamente.</w:t>
+      </w:r>
+    </w:p>
+    <w:p>
+      <w:pPr>
+        <w:ind w:left="567"/>
+        <w:jc w:val="both"/>
+        <w:rPr>
+          <w:rFonts w:ascii="AvenirNext LT Pro Regular" w:hAnsi="AvenirNext LT Pro Regular"/>
+          <w:lang w:val="es-ES"/>
+        </w:rPr>
+      </w:pPr>
+      <w:r>
+        <w:rPr>
+          <w:rFonts w:ascii="AvenirNext LT Pro Regular" w:hAnsi="AvenirNext LT Pro Regular"/>
+          <w:lang w:val="es-ES"/>
+        </w:rPr>
+        <w:t>Respecto a las ventas que se realizan, un 83% son nacionales y un 17% al extranjero. Para los fabricantes, las ventas en el extranjero representan el 23% y para los criadores el 35%. Los países destinatarios de la exportación son, por orden de importancia: Portugal (31%), Francia (23%), Italia (9%) y Alemania (7%). Los canales de venta en España son en un 11% online y en un 89% tiendas físicas, donde existen más de 5.000 para atender las necesidades de los más de 20 millones de animales de compañía que hay en España. En cuanto a la facturación del negocio (según tipo de tienda), la media es de 315.008 euros. Los meses en que más se factura son julio y diciembre. Las tiendas pequeñas facturan 115.318 euros, las medianas, 268.582 euros y los comercios grandes, 1.043.357 euros anuales. Durante los últimos años y debido al aumento en el nivel de concienciación y la sensibilidad social de los ciudadanos, ha aumentado considerablemente el índice de adopciones, aunque el número de mascotas adquiridas a través de la compra sigue predominando.</w:t>
+      </w:r>
+    </w:p>
+    <w:p>
+      <w:pPr>
+        <w:ind w:left="567"/>
+        <w:jc w:val="both"/>
+        <w:rPr>
+          <w:rFonts w:ascii="AvenirNext LT Pro Regular" w:hAnsi="AvenirNext LT Pro Regular"/>
+          <w:lang w:val="es-ES"/>
+        </w:rPr>
+      </w:pPr>
+    </w:p>
+    <w:p>
+      <w:pPr>
+        <w:ind w:left="567"/>
+        <w:jc w:val="both"/>
+        <w:rPr>
+          <w:rFonts w:ascii="AvenirNext LT Pro Regular" w:hAnsi="AvenirNext LT Pro Regular"/>
+          <w:b/>
+          <w:bCs/>
+          <w:lang w:val="es-ES"/>
+        </w:rPr>
+      </w:pPr>
+      <w:r>
+        <w:rPr>
+          <w:rFonts w:ascii="AvenirNext LT Pro Regular" w:hAnsi="AvenirNext LT Pro Regular"/>
+          <w:b/>
+          <w:bCs/>
+          <w:lang w:val="es-ES"/>
+        </w:rPr>
+        <w:t>Adopciones de Animales de Compañía en España</w:t>
+      </w:r>
+    </w:p>
+    <w:p>
+      <w:pPr>
+        <w:ind w:left="567"/>
+        <w:jc w:val="both"/>
+        <w:rPr>
+          <w:rFonts w:ascii="AvenirNext LT Pro Regular" w:hAnsi="AvenirNext LT Pro Regular"/>
+          <w:lang w:val="es-ES"/>
+        </w:rPr>
+      </w:pPr>
+      <w:r>
+        <w:rPr>
+          <w:rFonts w:ascii="AvenirNext LT Pro Regular" w:hAnsi="AvenirNext LT Pro Regular"/>
+          <w:lang w:val="es-ES"/>
+        </w:rPr>
+        <w:t xml:space="preserve">Aunque se estima que un 44% de los perros y gatos abandonados son eventualmente adoptados por nuevas familias, el problema del abandono animal en España sigue </w:t>
+      </w:r>
+      <w:r>
+        <w:rPr>
+          <w:rFonts w:ascii="AvenirNext LT Pro Regular" w:hAnsi="AvenirNext LT Pro Regular"/>
+          <w:lang w:val="es-ES"/>
+        </w:rPr>
         <w:lastRenderedPageBreak/>
-        <w:t>El Sector en Europa</w:t>
-      </w:r>
-    </w:p>
-    <w:p>
-      <w:pPr>
-        <w:ind w:left="567"/>
-        <w:jc w:val="both"/>
-        <w:rPr>
-          <w:rFonts w:ascii="AvenirNext LT Pro Regular" w:hAnsi="AvenirNext LT Pro Regular"/>
-          <w:lang w:val="es-ES"/>
-        </w:rPr>
-      </w:pPr>
-      <w:r>
-        <w:rPr>
-          <w:rFonts w:ascii="AvenirNext LT Pro Regular" w:hAnsi="AvenirNext LT Pro Regular"/>
-          <w:lang w:val="es-ES"/>
-        </w:rPr>
-        <w:t>En 2020, el sector del cuidado de mascotas facturó 40.500 millones de euros, un 2,8% más. En la Unión Europea hay unos 80 millones de hogares que tienen al menos una mascota. Con una población de 74,407 millones de gatos y 66,375 millones de perros, el negocio de los animales de compañía crece y se diversifica.</w:t>
-      </w:r>
-    </w:p>
-    <w:p>
-      <w:pPr>
-        <w:ind w:left="567"/>
-        <w:jc w:val="both"/>
-        <w:rPr>
-          <w:rFonts w:ascii="AvenirNext LT Pro Regular" w:hAnsi="AvenirNext LT Pro Regular"/>
-          <w:lang w:val="es-ES"/>
-        </w:rPr>
-      </w:pPr>
-    </w:p>
-    <w:p>
-      <w:pPr>
-        <w:ind w:left="567"/>
-        <w:jc w:val="both"/>
-        <w:rPr>
-          <w:rFonts w:ascii="AvenirNext LT Pro Regular" w:hAnsi="AvenirNext LT Pro Regular"/>
-          <w:b/>
-          <w:bCs/>
-          <w:lang w:val="es-ES"/>
-        </w:rPr>
-      </w:pPr>
-      <w:r>
-        <w:rPr>
-          <w:rFonts w:ascii="AvenirNext LT Pro Regular" w:hAnsi="AvenirNext LT Pro Regular"/>
-          <w:b/>
-          <w:bCs/>
-          <w:lang w:val="es-ES"/>
-        </w:rPr>
-        <w:t xml:space="preserve">Perfil de las Empresas del Sector: Distribuidores, Fabricantes y </w:t>
-      </w:r>
-      <w:proofErr w:type="spellStart"/>
-      <w:r>
-        <w:rPr>
-          <w:rFonts w:ascii="AvenirNext LT Pro Regular" w:hAnsi="AvenirNext LT Pro Regular"/>
-          <w:b/>
-          <w:bCs/>
-          <w:lang w:val="es-ES"/>
-        </w:rPr>
-        <w:t>Retail</w:t>
-      </w:r>
-      <w:proofErr w:type="spellEnd"/>
-    </w:p>
-    <w:p>
-      <w:pPr>
-        <w:ind w:left="567"/>
-        <w:jc w:val="both"/>
-        <w:rPr>
-          <w:rFonts w:ascii="AvenirNext LT Pro Regular" w:hAnsi="AvenirNext LT Pro Regular"/>
-          <w:lang w:val="es-ES"/>
-        </w:rPr>
-      </w:pPr>
-      <w:r>
-        <w:rPr>
-          <w:rFonts w:ascii="AvenirNext LT Pro Regular" w:hAnsi="AvenirNext LT Pro Regular"/>
-          <w:lang w:val="es-ES"/>
-        </w:rPr>
-        <w:t>El número de empresas se situó en 12.358 en el año 2020, cuando en 2010 eran 8.000. Respecto a la distribución y producción, estas empresas declaran facturar anualmente una media de 3.963.793 euros. Sin embargo, son superadas por los mayoristas y fabricantes, con 4,5 y 4,4 millones, respectivamente.</w:t>
-      </w:r>
-    </w:p>
-    <w:p>
-      <w:pPr>
-        <w:ind w:left="567"/>
-        <w:jc w:val="both"/>
-        <w:rPr>
-          <w:rFonts w:ascii="AvenirNext LT Pro Regular" w:hAnsi="AvenirNext LT Pro Regular"/>
-          <w:lang w:val="es-ES"/>
-        </w:rPr>
-      </w:pPr>
-      <w:r>
-        <w:rPr>
-          <w:rFonts w:ascii="AvenirNext LT Pro Regular" w:hAnsi="AvenirNext LT Pro Regular"/>
-          <w:lang w:val="es-ES"/>
-        </w:rPr>
-        <w:t>Respecto a las ventas que se realizan, un 83% son nacionales y un 17% al extranjero. Para los fabricantes, las ventas en el extranjero representan el 23% y para los criadores el 35%. Los países destinatarios de la exportación son, por orden de importancia: Portugal (31%), Francia (23%), Italia (9%) y Alemania (7%). Los canales de venta en España son en un 11% online y en un 89% tiendas físicas, donde existen más de 5.000 para atender las necesidades de los más de 20 millones de animales de compañía que hay en España. En cuanto a la facturación del negocio (según tipo de tienda), la media es de 315.008 euros. Los meses en que más se factura son julio y diciembre. Las tiendas pequeñas facturan 115.318 euros, las medianas, 268.582 euros y los comercios grandes, 1.043.357 euros anuales. Durante los últimos años y debido al aumento en el nivel de concienciación y la sensibilidad social de los ciudadanos, ha aumentado considerablemente el índice de adopciones, aunque el número de mascotas adquiridas a través de la compra sigue predominando.</w:t>
-      </w:r>
-    </w:p>
-    <w:p>
-      <w:pPr>
-        <w:ind w:left="567"/>
-        <w:jc w:val="both"/>
-        <w:rPr>
-          <w:rFonts w:ascii="AvenirNext LT Pro Regular" w:hAnsi="AvenirNext LT Pro Regular"/>
-          <w:lang w:val="es-ES"/>
-        </w:rPr>
-      </w:pPr>
-    </w:p>
-    <w:p>
-      <w:pPr>
-        <w:ind w:left="567"/>
-        <w:jc w:val="both"/>
-        <w:rPr>
-          <w:rFonts w:ascii="AvenirNext LT Pro Regular" w:hAnsi="AvenirNext LT Pro Regular"/>
-          <w:b/>
-          <w:bCs/>
-          <w:lang w:val="es-ES"/>
-        </w:rPr>
-      </w:pPr>
-      <w:r>
-        <w:rPr>
-          <w:rFonts w:ascii="AvenirNext LT Pro Regular" w:hAnsi="AvenirNext LT Pro Regular"/>
-          <w:b/>
-          <w:bCs/>
-          <w:lang w:val="es-ES"/>
-        </w:rPr>
-        <w:t>Adopciones de Animales de Compañía en España</w:t>
-      </w:r>
-    </w:p>
-    <w:p>
-      <w:pPr>
-        <w:ind w:left="567"/>
-        <w:jc w:val="both"/>
-        <w:rPr>
-          <w:rFonts w:ascii="AvenirNext LT Pro Regular" w:hAnsi="AvenirNext LT Pro Regular"/>
-          <w:lang w:val="es-ES"/>
-        </w:rPr>
-      </w:pPr>
-      <w:r>
-        <w:rPr>
-          <w:rFonts w:ascii="AvenirNext LT Pro Regular" w:hAnsi="AvenirNext LT Pro Regular"/>
-          <w:lang w:val="es-ES"/>
-        </w:rPr>
-        <w:t>Aunque se estima que un 44% de los perros y gatos abandonados son eventualmente adoptados por nuevas familias, el problema del abandono animal en España sigue siendo grave. El abandono de mascotas es una de las principales preocupaciones sociales en el país, con picos notables durante el verano. Este fenómeno puede mitigarse en parte gracias al esfuerzo combinado de asociaciones animalistas, protectoras, la administración pública y las contribuciones de empresas y profesionales del sector.</w:t>
+        <w:t>siendo grave. El abandono de mascotas es una de las principales preocupaciones sociales en el país, con picos notables durante el verano. Este fenómeno puede mitigarse en parte gracias al esfuerzo combinado de asociaciones animalistas, protectoras, la administración pública y las contribuciones de empresas y profesionales del sector.</w:t>
       </w:r>
     </w:p>
     <w:p>
@@ -8773,7 +8871,7 @@
           <w:lang w:val="es-ES"/>
         </w:rPr>
       </w:pPr>
-      <w:bookmarkStart w:id="11" w:name="_Toc173167735"/>
+      <w:bookmarkStart w:id="11" w:name="_Toc175235373"/>
       <w:r>
         <w:rPr>
           <w:rFonts w:ascii="AvenirNext LT Pro Regular" w:hAnsi="AvenirNext LT Pro Regular"/>
@@ -8784,7 +8882,6 @@
           <w:szCs w:val="22"/>
           <w:lang w:val="es-ES"/>
         </w:rPr>
-        <w:lastRenderedPageBreak/>
         <w:t>4.</w:t>
       </w:r>
       <w:r>
@@ -9148,7 +9245,7 @@
           <w:lang w:val="es-ES"/>
         </w:rPr>
       </w:pPr>
-      <w:bookmarkStart w:id="12" w:name="_Toc173167736"/>
+      <w:bookmarkStart w:id="12" w:name="_Toc175235374"/>
       <w:r>
         <w:rPr>
           <w:rFonts w:ascii="AvenirNext LT Pro Regular" w:hAnsi="AvenirNext LT Pro Regular"/>
@@ -10073,7 +10170,7 @@
           <w:lang w:val="es-ES"/>
         </w:rPr>
       </w:pPr>
-      <w:bookmarkStart w:id="13" w:name="_Toc173167737"/>
+      <w:bookmarkStart w:id="13" w:name="_Toc175235375"/>
       <w:r>
         <w:rPr>
           <w:rFonts w:ascii="AvenirNext LT Pro Regular" w:hAnsi="AvenirNext LT Pro Regular"/>
@@ -11601,7 +11698,7 @@
           <w:lang w:val="es-ES"/>
         </w:rPr>
       </w:pPr>
-      <w:bookmarkStart w:id="14" w:name="_Toc173167738"/>
+      <w:bookmarkStart w:id="14" w:name="_Toc175235376"/>
       <w:r>
         <w:rPr>
           <w:rFonts w:ascii="AvenirNext LT Pro Regular" w:hAnsi="AvenirNext LT Pro Regular"/>
@@ -12890,7 +12987,7 @@
           <w:lang w:val="es-ES"/>
         </w:rPr>
       </w:pPr>
-      <w:bookmarkStart w:id="15" w:name="_Toc173167739"/>
+      <w:bookmarkStart w:id="15" w:name="_Toc175235377"/>
       <w:r>
         <w:rPr>
           <w:rFonts w:ascii="AvenirNext LT Pro Regular" w:hAnsi="AvenirNext LT Pro Regular"/>
@@ -14005,7 +14102,7 @@
           <w:lang w:val="es-ES"/>
         </w:rPr>
       </w:pPr>
-      <w:bookmarkStart w:id="16" w:name="_Toc173167740"/>
+      <w:bookmarkStart w:id="16" w:name="_Toc175235378"/>
       <w:r>
         <w:rPr>
           <w:rFonts w:ascii="AvenirNext LT Pro Regular" w:hAnsi="AvenirNext LT Pro Regular"/>
@@ -17432,7 +17529,7 @@
           <w:lang w:val="es-ES"/>
         </w:rPr>
       </w:pPr>
-      <w:bookmarkStart w:id="17" w:name="_Toc173167741"/>
+      <w:bookmarkStart w:id="17" w:name="_Toc175235379"/>
       <w:r>
         <w:rPr>
           <w:rFonts w:ascii="AvenirNext LT Pro Regular" w:hAnsi="AvenirNext LT Pro Regular"/>
@@ -17466,7 +17563,7 @@
           <w:lang w:val="es-ES"/>
         </w:rPr>
       </w:pPr>
-      <w:bookmarkStart w:id="18" w:name="_Toc173167742"/>
+      <w:bookmarkStart w:id="18" w:name="_Toc175235380"/>
       <w:r>
         <w:rPr>
           <w:rFonts w:ascii="AvenirNext LT Pro Regular" w:hAnsi="AvenirNext LT Pro Regular"/>
@@ -17751,7 +17848,7 @@
           <w:lang w:val="es-ES"/>
         </w:rPr>
       </w:pPr>
-      <w:bookmarkStart w:id="19" w:name="_Toc173167743"/>
+      <w:bookmarkStart w:id="19" w:name="_Toc175235381"/>
       <w:r>
         <w:rPr>
           <w:rFonts w:ascii="AvenirNext LT Pro Regular" w:hAnsi="AvenirNext LT Pro Regular"/>
@@ -18259,7 +18356,7 @@
           <w:lang w:val="es-ES"/>
         </w:rPr>
       </w:pPr>
-      <w:bookmarkStart w:id="20" w:name="_Toc173167744"/>
+      <w:bookmarkStart w:id="20" w:name="_Toc175235382"/>
       <w:r>
         <w:rPr>
           <w:rFonts w:ascii="AvenirNext LT Pro Regular" w:hAnsi="AvenirNext LT Pro Regular"/>
@@ -20870,7 +20967,7 @@
           <w:lang w:val="es-ES"/>
         </w:rPr>
       </w:pPr>
-      <w:bookmarkStart w:id="21" w:name="_Toc173167745"/>
+      <w:bookmarkStart w:id="21" w:name="_Toc175235383"/>
       <w:r>
         <w:rPr>
           <w:rFonts w:ascii="AvenirNext LT Pro Regular" w:hAnsi="AvenirNext LT Pro Regular"/>
@@ -21608,7 +21705,7 @@
           <w:lang w:val="es-ES"/>
         </w:rPr>
       </w:pPr>
-      <w:bookmarkStart w:id="22" w:name="_Toc173167746"/>
+      <w:bookmarkStart w:id="22" w:name="_Toc175235384"/>
       <w:r>
         <w:rPr>
           <w:rFonts w:ascii="AvenirNext LT Pro Regular" w:hAnsi="AvenirNext LT Pro Regular"/>
@@ -21666,7 +21763,7 @@
           <w:lang w:val="es-ES"/>
         </w:rPr>
       </w:pPr>
-      <w:bookmarkStart w:id="23" w:name="_Toc173167747"/>
+      <w:bookmarkStart w:id="23" w:name="_Toc175235385"/>
       <w:r>
         <w:rPr>
           <w:rFonts w:ascii="AvenirNext LT Pro Regular" w:hAnsi="AvenirNext LT Pro Regular"/>
@@ -23938,7 +24035,7 @@
           <w:lang w:val="es-ES"/>
         </w:rPr>
       </w:pPr>
-      <w:bookmarkStart w:id="24" w:name="_Toc173167748"/>
+      <w:bookmarkStart w:id="24" w:name="_Toc175235386"/>
       <w:r>
         <w:rPr>
           <w:rFonts w:ascii="AvenirNext LT Pro Regular" w:hAnsi="AvenirNext LT Pro Regular"/>
@@ -26356,41 +26453,8 @@
     </w:p>
     <w:p>
       <w:pPr>
-        <w:rPr>
-          <w:rStyle w:val="10"/>
-          <w:rFonts w:ascii="AvenirNext LT Pro Regular" w:hAnsi="AvenirNext LT Pro Regular"/>
-          <w:b/>
-          <w:bCs/>
-          <w:color w:val="993300"/>
-          <w:lang w:val="es-ES"/>
-        </w:rPr>
-      </w:pPr>
-      <w:bookmarkStart w:id="25" w:name="_Toc173167749"/>
-      <w:r>
-        <w:rPr>
-          <w:rStyle w:val="10"/>
-          <w:rFonts w:ascii="AvenirNext LT Pro Regular" w:hAnsi="AvenirNext LT Pro Regular"/>
-          <w:b/>
-          <w:bCs/>
-          <w:color w:val="993300"/>
-          <w:lang w:val="es-ES"/>
-        </w:rPr>
-        <w:lastRenderedPageBreak/>
-        <w:t>7. PLANIFICACIÓN</w:t>
-      </w:r>
-      <w:bookmarkEnd w:id="25"/>
-    </w:p>
-    <w:p>
-      <w:pPr>
-        <w:rPr>
-          <w:rFonts w:ascii="AvenirNext LT Pro Regular" w:hAnsi="AvenirNext LT Pro Regular"/>
-          <w:lang w:val="es-ES"/>
-        </w:rPr>
-      </w:pPr>
-    </w:p>
-    <w:p>
-      <w:pPr>
         <w:pStyle w:val="2"/>
+        <w:ind w:left="284"/>
         <w:rPr>
           <w:rFonts w:ascii="AvenirNext LT Pro Regular" w:hAnsi="AvenirNext LT Pro Regular"/>
           <w:b/>
@@ -26401,7 +26465,7 @@
           <w:lang w:val="es-ES"/>
         </w:rPr>
       </w:pPr>
-      <w:bookmarkStart w:id="26" w:name="_Toc173167750"/>
+      <w:bookmarkStart w:id="25" w:name="_Toc175235387"/>
       <w:r>
         <w:rPr>
           <w:rFonts w:ascii="AvenirNext LT Pro Regular" w:hAnsi="AvenirNext LT Pro Regular"/>
@@ -26412,7 +26476,8 @@
           <w:szCs w:val="22"/>
           <w:lang w:val="es-ES"/>
         </w:rPr>
-        <w:t>7.1</w:t>
+        <w:lastRenderedPageBreak/>
+        <w:t>6.5.</w:t>
       </w:r>
       <w:r>
         <w:rPr>
@@ -26424,7 +26489,7 @@
           <w:szCs w:val="22"/>
           <w:lang w:val="es-ES"/>
         </w:rPr>
-        <w:t>.</w:t>
+        <w:t>3</w:t>
       </w:r>
       <w:r>
         <w:rPr>
@@ -26436,9 +26501,387 @@
           <w:szCs w:val="22"/>
           <w:lang w:val="es-ES"/>
         </w:rPr>
+        <w:t xml:space="preserve">. </w:t>
+      </w:r>
+      <w:r>
+        <w:rPr>
+          <w:rFonts w:ascii="AvenirNext LT Pro Regular" w:hAnsi="AvenirNext LT Pro Regular"/>
+          <w:b/>
+          <w:bCs/>
+          <w:color w:val="000000" w:themeColor="text1"/>
+          <w:sz w:val="22"/>
+          <w:szCs w:val="22"/>
+          <w:lang w:val="es-ES"/>
+        </w:rPr>
+        <w:t>Página web en HTML</w:t>
+      </w:r>
+      <w:r>
+        <w:rPr>
+          <w:rFonts w:ascii="AvenirNext LT Pro Regular" w:hAnsi="AvenirNext LT Pro Regular"/>
+          <w:b/>
+          <w:bCs/>
+          <w:color w:val="000000" w:themeColor="text1"/>
+          <w:sz w:val="22"/>
+          <w:szCs w:val="22"/>
+          <w:lang w:val="es-ES"/>
+        </w:rPr>
+        <w:t xml:space="preserve"> </w:t>
+      </w:r>
+      <w:r>
+        <w:rPr>
+          <w:rFonts w:ascii="AvenirNext LT Pro Regular" w:hAnsi="AvenirNext LT Pro Regular"/>
+          <w:b/>
+          <w:bCs/>
+          <w:color w:val="000000" w:themeColor="text1"/>
+          <w:sz w:val="22"/>
+          <w:szCs w:val="22"/>
+          <w:lang w:val="es-ES"/>
+        </w:rPr>
+        <w:t>para el restablecimiento de contraseña</w:t>
+      </w:r>
+      <w:bookmarkEnd w:id="25"/>
+    </w:p>
+    <w:p>
+      <w:pPr>
+        <w:jc w:val="both"/>
+        <w:rPr>
+          <w:rFonts w:ascii="AvenirNext LT Pro Regular" w:hAnsi="AvenirNext LT Pro Regular"/>
+          <w:lang w:val="es-ES"/>
+        </w:rPr>
+      </w:pPr>
+    </w:p>
+    <w:p>
+      <w:pPr>
+        <w:jc w:val="both"/>
+        <w:rPr>
+          <w:rFonts w:ascii="AvenirNext LT Pro Regular" w:hAnsi="AvenirNext LT Pro Regular"/>
+          <w:lang w:val="es-ES"/>
+        </w:rPr>
+      </w:pPr>
+      <w:r>
+        <w:rPr>
+          <w:rFonts w:ascii="AvenirNext LT Pro Regular" w:hAnsi="AvenirNext LT Pro Regular"/>
+          <w:lang w:val="es-ES"/>
+        </w:rPr>
+        <w:t>Se ha desarrollado una página web en HTML que será utilizada para enviar un correo electrónico a los usuarios que necesiten restablecer su contraseña o establecer una nueva. Esta página está cuidadosamente diseñada para reflejar el estilo y la identidad visual de nuestra aplicación móvil, incluyendo los logotipos e imágenes representativas de nuestra empresa.</w:t>
+      </w:r>
+    </w:p>
+    <w:p>
+      <w:pPr>
+        <w:jc w:val="both"/>
+        <w:rPr>
+          <w:rFonts w:ascii="AvenirNext LT Pro Regular" w:hAnsi="AvenirNext LT Pro Regular"/>
+          <w:lang w:val="es-ES"/>
+        </w:rPr>
+      </w:pPr>
+    </w:p>
+    <w:p>
+      <w:pPr>
+        <w:jc w:val="both"/>
+        <w:rPr>
+          <w:rFonts w:ascii="AvenirNext LT Pro Regular" w:hAnsi="AvenirNext LT Pro Regular"/>
+          <w:lang w:val="es-ES"/>
+        </w:rPr>
+      </w:pPr>
+      <w:r>
+        <w:rPr>
+          <w:noProof/>
+        </w:rPr>
+        <w:drawing>
+          <wp:anchor distT="0" distB="0" distL="114300" distR="114300" simplePos="0" relativeHeight="251673600" behindDoc="0" locked="0" layoutInCell="1" allowOverlap="1" wp14:anchorId="04B2D071" wp14:editId="46214336">
+            <wp:simplePos x="0" y="0"/>
+            <wp:positionH relativeFrom="margin">
+              <wp:align>center</wp:align>
+            </wp:positionH>
+            <wp:positionV relativeFrom="paragraph">
+              <wp:posOffset>1044078</wp:posOffset>
+            </wp:positionV>
+            <wp:extent cx="4330700" cy="6087745"/>
+            <wp:effectExtent l="0" t="0" r="0" b="8255"/>
+            <wp:wrapTopAndBottom/>
+            <wp:docPr id="20" name="Рисунок 20"/>
+            <wp:cNvGraphicFramePr>
+              <a:graphicFrameLocks xmlns:a="http://schemas.openxmlformats.org/drawingml/2006/main" noChangeAspect="1"/>
+            </wp:cNvGraphicFramePr>
+            <a:graphic xmlns:a="http://schemas.openxmlformats.org/drawingml/2006/main">
+              <a:graphicData uri="http://schemas.openxmlformats.org/drawingml/2006/picture">
+                <pic:pic xmlns:pic="http://schemas.openxmlformats.org/drawingml/2006/picture">
+                  <pic:nvPicPr>
+                    <pic:cNvPr id="0" name="Picture 5"/>
+                    <pic:cNvPicPr>
+                      <a:picLocks noChangeAspect="1" noChangeArrowheads="1"/>
+                    </pic:cNvPicPr>
+                  </pic:nvPicPr>
+                  <pic:blipFill>
+                    <a:blip r:embed="rId27">
+                      <a:extLst>
+                        <a:ext uri="{28A0092B-C50C-407E-A947-70E740481C1C}">
+                          <a14:useLocalDpi xmlns:a14="http://schemas.microsoft.com/office/drawing/2010/main" val="0"/>
+                        </a:ext>
+                      </a:extLst>
+                    </a:blip>
+                    <a:srcRect/>
+                    <a:stretch>
+                      <a:fillRect/>
+                    </a:stretch>
+                  </pic:blipFill>
+                  <pic:spPr bwMode="auto">
+                    <a:xfrm>
+                      <a:off x="0" y="0"/>
+                      <a:ext cx="4330700" cy="6087745"/>
+                    </a:xfrm>
+                    <a:prstGeom prst="rect">
+                      <a:avLst/>
+                    </a:prstGeom>
+                    <a:noFill/>
+                    <a:ln>
+                      <a:noFill/>
+                    </a:ln>
+                  </pic:spPr>
+                </pic:pic>
+              </a:graphicData>
+            </a:graphic>
+            <wp14:sizeRelH relativeFrom="page">
+              <wp14:pctWidth>0</wp14:pctWidth>
+            </wp14:sizeRelH>
+            <wp14:sizeRelV relativeFrom="page">
+              <wp14:pctHeight>0</wp14:pctHeight>
+            </wp14:sizeRelV>
+          </wp:anchor>
+        </w:drawing>
+      </w:r>
+      <w:r>
+        <w:rPr>
+          <w:rFonts w:ascii="AvenirNext LT Pro Regular" w:hAnsi="AvenirNext LT Pro Regular"/>
+          <w:lang w:val="es-ES"/>
+        </w:rPr>
+        <w:t>El correo electrónico que se envía al usuario contiene un código de restablecimiento destacado en color verde, que es válido durante 15 minutos. Este código debe ser ingresado en la aplicación para completar el proceso de restablecimiento de la contraseña. Además, el mensaje del correo está diseñado para ser claro y amigable, asegurando que el usuario pueda seguir las instrucciones de manera sencilla.</w:t>
+      </w:r>
+    </w:p>
+    <w:p>
+      <w:pPr>
+        <w:jc w:val="both"/>
+        <w:rPr>
+          <w:rFonts w:ascii="AvenirNext LT Pro Regular" w:hAnsi="AvenirNext LT Pro Regular"/>
+          <w:lang w:val="es-ES"/>
+        </w:rPr>
+      </w:pPr>
+      <w:r>
+        <w:rPr>
+          <w:rFonts w:ascii="AvenirNext LT Pro Regular" w:hAnsi="AvenirNext LT Pro Regular"/>
+          <w:lang w:val="es-ES"/>
+        </w:rPr>
+        <w:lastRenderedPageBreak/>
+        <w:t>Parte del código de la página web:</w:t>
+      </w:r>
+    </w:p>
+    <w:p>
+      <w:pPr>
+        <w:jc w:val="both"/>
+        <w:rPr>
+          <w:rFonts w:ascii="AvenirNext LT Pro Regular" w:hAnsi="AvenirNext LT Pro Regular"/>
+          <w:lang w:val="es-ES"/>
+        </w:rPr>
+      </w:pPr>
+      <w:r>
+        <w:rPr>
+          <w:rFonts w:ascii="AvenirNext LT Pro Regular" w:hAnsi="AvenirNext LT Pro Regular"/>
+          <w:lang w:val="es-ES"/>
+        </w:rPr>
+        <w:drawing>
+          <wp:anchor distT="0" distB="0" distL="114300" distR="114300" simplePos="0" relativeHeight="251675648" behindDoc="0" locked="0" layoutInCell="1" allowOverlap="1" wp14:anchorId="20D1A2D1" wp14:editId="255FED7D">
+            <wp:simplePos x="0" y="0"/>
+            <wp:positionH relativeFrom="column">
+              <wp:posOffset>0</wp:posOffset>
+            </wp:positionH>
+            <wp:positionV relativeFrom="paragraph">
+              <wp:posOffset>277495</wp:posOffset>
+            </wp:positionV>
+            <wp:extent cx="5940425" cy="6013450"/>
+            <wp:effectExtent l="0" t="0" r="3175" b="6350"/>
+            <wp:wrapSquare wrapText="bothSides"/>
+            <wp:docPr id="21" name="Рисунок 21"/>
+            <wp:cNvGraphicFramePr>
+              <a:graphicFrameLocks xmlns:a="http://schemas.openxmlformats.org/drawingml/2006/main" noChangeAspect="1"/>
+            </wp:cNvGraphicFramePr>
+            <a:graphic xmlns:a="http://schemas.openxmlformats.org/drawingml/2006/main">
+              <a:graphicData uri="http://schemas.openxmlformats.org/drawingml/2006/picture">
+                <pic:pic xmlns:pic="http://schemas.openxmlformats.org/drawingml/2006/picture">
+                  <pic:nvPicPr>
+                    <pic:cNvPr id="1" name=""/>
+                    <pic:cNvPicPr/>
+                  </pic:nvPicPr>
+                  <pic:blipFill>
+                    <a:blip r:embed="rId28"/>
+                    <a:stretch>
+                      <a:fillRect/>
+                    </a:stretch>
+                  </pic:blipFill>
+                  <pic:spPr>
+                    <a:xfrm>
+                      <a:off x="0" y="0"/>
+                      <a:ext cx="5940425" cy="6013450"/>
+                    </a:xfrm>
+                    <a:prstGeom prst="rect">
+                      <a:avLst/>
+                    </a:prstGeom>
+                  </pic:spPr>
+                </pic:pic>
+              </a:graphicData>
+            </a:graphic>
+          </wp:anchor>
+        </w:drawing>
+      </w:r>
+    </w:p>
+    <w:p>
+      <w:pPr>
+        <w:jc w:val="both"/>
+        <w:rPr>
+          <w:rFonts w:ascii="AvenirNext LT Pro Regular" w:hAnsi="AvenirNext LT Pro Regular"/>
+          <w:lang w:val="es-ES"/>
+        </w:rPr>
+      </w:pPr>
+      <w:r>
+        <w:rPr>
+          <w:rFonts w:ascii="AvenirNext LT Pro Regular" w:hAnsi="AvenirNext LT Pro Regular"/>
+          <w:lang w:val="es-ES"/>
+        </w:rPr>
+        <w:drawing>
+          <wp:anchor distT="0" distB="0" distL="114300" distR="114300" simplePos="0" relativeHeight="251671552" behindDoc="0" locked="0" layoutInCell="1" allowOverlap="1" wp14:anchorId="05814657" wp14:editId="3171D69D">
+            <wp:simplePos x="0" y="0"/>
+            <wp:positionH relativeFrom="page">
+              <wp:align>center</wp:align>
+            </wp:positionH>
+            <wp:positionV relativeFrom="paragraph">
+              <wp:posOffset>6281503</wp:posOffset>
+            </wp:positionV>
+            <wp:extent cx="6535897" cy="2094561"/>
+            <wp:effectExtent l="0" t="0" r="0" b="1270"/>
+            <wp:wrapTopAndBottom/>
+            <wp:docPr id="15" name="Рисунок 15"/>
+            <wp:cNvGraphicFramePr>
+              <a:graphicFrameLocks xmlns:a="http://schemas.openxmlformats.org/drawingml/2006/main" noChangeAspect="1"/>
+            </wp:cNvGraphicFramePr>
+            <a:graphic xmlns:a="http://schemas.openxmlformats.org/drawingml/2006/main">
+              <a:graphicData uri="http://schemas.openxmlformats.org/drawingml/2006/picture">
+                <pic:pic xmlns:pic="http://schemas.openxmlformats.org/drawingml/2006/picture">
+                  <pic:nvPicPr>
+                    <pic:cNvPr id="1" name=""/>
+                    <pic:cNvPicPr/>
+                  </pic:nvPicPr>
+                  <pic:blipFill>
+                    <a:blip r:embed="rId29"/>
+                    <a:stretch>
+                      <a:fillRect/>
+                    </a:stretch>
+                  </pic:blipFill>
+                  <pic:spPr>
+                    <a:xfrm>
+                      <a:off x="0" y="0"/>
+                      <a:ext cx="6535897" cy="2094561"/>
+                    </a:xfrm>
+                    <a:prstGeom prst="rect">
+                      <a:avLst/>
+                    </a:prstGeom>
+                  </pic:spPr>
+                </pic:pic>
+              </a:graphicData>
+            </a:graphic>
+            <wp14:sizeRelH relativeFrom="margin">
+              <wp14:pctWidth>0</wp14:pctWidth>
+            </wp14:sizeRelH>
+            <wp14:sizeRelV relativeFrom="margin">
+              <wp14:pctHeight>0</wp14:pctHeight>
+            </wp14:sizeRelV>
+          </wp:anchor>
+        </w:drawing>
+      </w:r>
+    </w:p>
+    <w:p>
+      <w:pPr>
+        <w:rPr>
+          <w:rStyle w:val="10"/>
+          <w:rFonts w:ascii="AvenirNext LT Pro Regular" w:hAnsi="AvenirNext LT Pro Regular"/>
+          <w:b/>
+          <w:bCs/>
+          <w:color w:val="993300"/>
+          <w:lang w:val="es-ES"/>
+        </w:rPr>
+      </w:pPr>
+      <w:bookmarkStart w:id="26" w:name="_Toc175235388"/>
+      <w:r>
+        <w:rPr>
+          <w:rStyle w:val="10"/>
+          <w:rFonts w:ascii="AvenirNext LT Pro Regular" w:hAnsi="AvenirNext LT Pro Regular"/>
+          <w:b/>
+          <w:bCs/>
+          <w:color w:val="993300"/>
+          <w:lang w:val="es-ES"/>
+        </w:rPr>
+        <w:lastRenderedPageBreak/>
+        <w:t>7. PLANIFICACIÓN</w:t>
+      </w:r>
+      <w:bookmarkEnd w:id="26"/>
+    </w:p>
+    <w:p>
+      <w:pPr>
+        <w:rPr>
+          <w:rFonts w:ascii="AvenirNext LT Pro Regular" w:hAnsi="AvenirNext LT Pro Regular"/>
+          <w:lang w:val="es-ES"/>
+        </w:rPr>
+      </w:pPr>
+    </w:p>
+    <w:p>
+      <w:pPr>
+        <w:pStyle w:val="2"/>
+        <w:rPr>
+          <w:rFonts w:ascii="AvenirNext LT Pro Regular" w:hAnsi="AvenirNext LT Pro Regular"/>
+          <w:b/>
+          <w:bCs/>
+          <w:color w:val="000000" w:themeColor="text1"/>
+          <w:sz w:val="22"/>
+          <w:szCs w:val="22"/>
+          <w:lang w:val="es-ES"/>
+        </w:rPr>
+      </w:pPr>
+      <w:bookmarkStart w:id="27" w:name="_Toc175235389"/>
+      <w:r>
+        <w:rPr>
+          <w:rFonts w:ascii="AvenirNext LT Pro Regular" w:hAnsi="AvenirNext LT Pro Regular"/>
+          <w:b/>
+          <w:bCs/>
+          <w:color w:val="000000" w:themeColor="text1"/>
+          <w:sz w:val="22"/>
+          <w:szCs w:val="22"/>
+          <w:lang w:val="es-ES"/>
+        </w:rPr>
+        <w:t>7.1</w:t>
+      </w:r>
+      <w:r>
+        <w:rPr>
+          <w:rFonts w:ascii="AvenirNext LT Pro Regular" w:hAnsi="AvenirNext LT Pro Regular"/>
+          <w:b/>
+          <w:bCs/>
+          <w:color w:val="000000" w:themeColor="text1"/>
+          <w:sz w:val="22"/>
+          <w:szCs w:val="22"/>
+          <w:lang w:val="es-ES"/>
+        </w:rPr>
+        <w:t>.</w:t>
+      </w:r>
+      <w:r>
+        <w:rPr>
+          <w:rFonts w:ascii="AvenirNext LT Pro Regular" w:hAnsi="AvenirNext LT Pro Regular"/>
+          <w:b/>
+          <w:bCs/>
+          <w:color w:val="000000" w:themeColor="text1"/>
+          <w:sz w:val="22"/>
+          <w:szCs w:val="22"/>
+          <w:lang w:val="es-ES"/>
+        </w:rPr>
         <w:t xml:space="preserve"> Tiempo de Desarrollo Total y de Tareas</w:t>
       </w:r>
-      <w:bookmarkEnd w:id="26"/>
+      <w:bookmarkEnd w:id="27"/>
     </w:p>
     <w:p>
       <w:pPr>
@@ -27088,7 +27531,7 @@
           <w:lang w:val="es-ES"/>
         </w:rPr>
       </w:pPr>
-      <w:bookmarkStart w:id="27" w:name="_Toc173167751"/>
+      <w:bookmarkStart w:id="28" w:name="_Toc175235390"/>
       <w:r>
         <w:rPr>
           <w:rFonts w:ascii="AvenirNext LT Pro Regular" w:hAnsi="AvenirNext LT Pro Regular"/>
@@ -27114,7 +27557,7 @@
         </w:rPr>
         <w:t>Cronograma</w:t>
       </w:r>
-      <w:bookmarkEnd w:id="27"/>
+      <w:bookmarkEnd w:id="28"/>
     </w:p>
     <w:p>
       <w:pPr>
@@ -27178,7 +27621,7 @@
                     </pic:cNvPicPr>
                   </pic:nvPicPr>
                   <pic:blipFill>
-                    <a:blip r:embed="rId27">
+                    <a:blip r:embed="rId30">
                       <a:extLst>
                         <a:ext uri="{28A0092B-C50C-407E-A947-70E740481C1C}">
                           <a14:useLocalDpi xmlns:a14="http://schemas.microsoft.com/office/drawing/2010/main" val="0"/>
@@ -27259,7 +27702,7 @@
           <w:lang w:val="es-ES"/>
         </w:rPr>
       </w:pPr>
-      <w:bookmarkStart w:id="28" w:name="_Toc173167752"/>
+      <w:bookmarkStart w:id="29" w:name="_Toc175235391"/>
       <w:r>
         <w:rPr>
           <w:rFonts w:ascii="AvenirNext LT Pro Regular" w:hAnsi="AvenirNext LT Pro Regular"/>
@@ -27273,7 +27716,7 @@
         <w:lastRenderedPageBreak/>
         <w:t>7.3. Recursos y logística necesaria</w:t>
       </w:r>
-      <w:bookmarkEnd w:id="28"/>
+      <w:bookmarkEnd w:id="29"/>
     </w:p>
     <w:p>
       <w:pPr>
@@ -28315,7 +28758,7 @@
           <w:lang w:val="es-ES"/>
         </w:rPr>
       </w:pPr>
-      <w:bookmarkStart w:id="29" w:name="_Toc173167753"/>
+      <w:bookmarkStart w:id="30" w:name="_Toc175235392"/>
       <w:r>
         <w:rPr>
           <w:rStyle w:val="10"/>
@@ -28339,7 +28782,7 @@
         </w:rPr>
         <w:t>. IMPLEMENTACIÓN / DESARROLLO</w:t>
       </w:r>
-      <w:bookmarkEnd w:id="29"/>
+      <w:bookmarkEnd w:id="30"/>
     </w:p>
     <w:p>
       <w:pPr>
@@ -28399,7 +28842,7 @@
           <w:lang w:val="es-ES"/>
         </w:rPr>
       </w:pPr>
-      <w:bookmarkStart w:id="30" w:name="_Toc173167754"/>
+      <w:bookmarkStart w:id="31" w:name="_Toc175235393"/>
       <w:r>
         <w:rPr>
           <w:rFonts w:ascii="AvenirNext LT Pro Regular" w:hAnsi="AvenirNext LT Pro Regular"/>
@@ -28424,7 +28867,7 @@
         </w:rPr>
         <w:t>IDE de Desarrollo</w:t>
       </w:r>
-      <w:bookmarkEnd w:id="30"/>
+      <w:bookmarkEnd w:id="31"/>
     </w:p>
     <w:p>
       <w:pPr>
@@ -28612,7 +29055,7 @@
           <w:lang w:val="es-ES"/>
         </w:rPr>
       </w:pPr>
-      <w:bookmarkStart w:id="31" w:name="_Toc173167755"/>
+      <w:bookmarkStart w:id="32" w:name="_Toc175235394"/>
       <w:r>
         <w:rPr>
           <w:rFonts w:ascii="AvenirNext LT Pro Regular" w:hAnsi="AvenirNext LT Pro Regular"/>
@@ -28637,7 +29080,7 @@
         </w:rPr>
         <w:t>Lenguajes de Programación Utilizados</w:t>
       </w:r>
-      <w:bookmarkEnd w:id="31"/>
+      <w:bookmarkEnd w:id="32"/>
     </w:p>
     <w:p>
       <w:pPr>
@@ -28816,7 +29259,7 @@
           <w:lang w:val="es-ES"/>
         </w:rPr>
       </w:pPr>
-      <w:bookmarkStart w:id="32" w:name="_Toc173167756"/>
+      <w:bookmarkStart w:id="33" w:name="_Toc175235395"/>
       <w:r>
         <w:rPr>
           <w:rFonts w:ascii="AvenirNext LT Pro Regular" w:hAnsi="AvenirNext LT Pro Regular"/>
@@ -28855,7 +29298,7 @@
         </w:rPr>
         <w:t xml:space="preserve"> Utilizados</w:t>
       </w:r>
-      <w:bookmarkEnd w:id="32"/>
+      <w:bookmarkEnd w:id="33"/>
     </w:p>
     <w:p>
       <w:pPr>
@@ -28945,7 +29388,7 @@
           <w:lang w:val="es-ES"/>
         </w:rPr>
       </w:pPr>
-      <w:bookmarkStart w:id="33" w:name="_Toc173167757"/>
+      <w:bookmarkStart w:id="34" w:name="_Toc175235396"/>
       <w:r>
         <w:rPr>
           <w:rFonts w:ascii="AvenirNext LT Pro Regular" w:hAnsi="AvenirNext LT Pro Regular"/>
@@ -28970,7 +29413,7 @@
         </w:rPr>
         <w:t>Librerías Utilizadas</w:t>
       </w:r>
-      <w:bookmarkEnd w:id="33"/>
+      <w:bookmarkEnd w:id="34"/>
     </w:p>
     <w:p>
       <w:pPr>
@@ -29122,7 +29565,7 @@
           <w:lang w:val="es-ES"/>
         </w:rPr>
       </w:pPr>
-      <w:bookmarkStart w:id="34" w:name="_Toc173167758"/>
+      <w:bookmarkStart w:id="35" w:name="_Toc175235397"/>
       <w:r>
         <w:rPr>
           <w:rFonts w:ascii="AvenirNext LT Pro Regular" w:hAnsi="AvenirNext LT Pro Regular"/>
@@ -29148,7 +29591,7 @@
         </w:rPr>
         <w:t>Herramientas</w:t>
       </w:r>
-      <w:bookmarkEnd w:id="34"/>
+      <w:bookmarkEnd w:id="35"/>
     </w:p>
     <w:p>
       <w:pPr>
@@ -29240,7 +29683,7 @@
           <w:lang w:val="es-ES"/>
         </w:rPr>
       </w:pPr>
-      <w:bookmarkStart w:id="35" w:name="_Toc173167759"/>
+      <w:bookmarkStart w:id="36" w:name="_Toc175235398"/>
       <w:r>
         <w:rPr>
           <w:rFonts w:ascii="AvenirNext LT Pro Regular" w:hAnsi="AvenirNext LT Pro Regular"/>
@@ -29265,7 +29708,7 @@
         </w:rPr>
         <w:t>Control de Versiones</w:t>
       </w:r>
-      <w:bookmarkEnd w:id="35"/>
+      <w:bookmarkEnd w:id="36"/>
     </w:p>
     <w:p>
       <w:pPr>
@@ -29334,7 +29777,7 @@
           <w:lang w:val="es-ES"/>
         </w:rPr>
       </w:pPr>
-      <w:bookmarkStart w:id="36" w:name="_Toc173167760"/>
+      <w:bookmarkStart w:id="37" w:name="_Toc175235399"/>
       <w:r>
         <w:rPr>
           <w:rFonts w:ascii="AvenirNext LT Pro Regular" w:hAnsi="AvenirNext LT Pro Regular"/>
@@ -29359,7 +29802,7 @@
         </w:rPr>
         <w:t>Convenciones de Codificación y Estándares Seguidos</w:t>
       </w:r>
-      <w:bookmarkEnd w:id="36"/>
+      <w:bookmarkEnd w:id="37"/>
     </w:p>
     <w:p>
       <w:pPr>
@@ -29485,7 +29928,7 @@
           <w:lang w:val="es-ES"/>
         </w:rPr>
       </w:pPr>
-      <w:bookmarkStart w:id="37" w:name="_Toc173167761"/>
+      <w:bookmarkStart w:id="38" w:name="_Toc175235400"/>
       <w:r>
         <w:rPr>
           <w:rFonts w:ascii="AvenirNext LT Pro Regular" w:hAnsi="AvenirNext LT Pro Regular"/>
@@ -29534,7 +29977,7 @@
         </w:rPr>
         <w:t>. Aspectos de Seguridad</w:t>
       </w:r>
-      <w:bookmarkEnd w:id="37"/>
+      <w:bookmarkEnd w:id="38"/>
     </w:p>
     <w:p>
       <w:pPr>
@@ -29630,7 +30073,7 @@
           <w:lang w:val="es-ES"/>
         </w:rPr>
       </w:pPr>
-      <w:bookmarkStart w:id="38" w:name="_Toc173167762"/>
+      <w:bookmarkStart w:id="39" w:name="_Toc175235401"/>
       <w:r>
         <w:rPr>
           <w:rFonts w:ascii="AvenirNext LT Pro Regular" w:hAnsi="AvenirNext LT Pro Regular"/>
@@ -29679,7 +30122,7 @@
         </w:rPr>
         <w:t>Otros Aspectos Destacables del Desarrollo</w:t>
       </w:r>
-      <w:bookmarkEnd w:id="38"/>
+      <w:bookmarkEnd w:id="39"/>
     </w:p>
     <w:p>
       <w:pPr>
@@ -29871,7 +30314,7 @@
           <w:lang w:val="es-ES"/>
         </w:rPr>
       </w:pPr>
-      <w:bookmarkStart w:id="39" w:name="_Toc173167763"/>
+      <w:bookmarkStart w:id="40" w:name="_Toc175235402"/>
       <w:r>
         <w:rPr>
           <w:rStyle w:val="10"/>
@@ -29905,7 +30348,7 @@
         </w:rPr>
         <w:t>DESPLIEGUE Y MANTENIMIENTO</w:t>
       </w:r>
-      <w:bookmarkEnd w:id="39"/>
+      <w:bookmarkEnd w:id="40"/>
     </w:p>
     <w:p>
       <w:pPr>
@@ -29930,7 +30373,7 @@
           <w:lang w:val="es-ES"/>
         </w:rPr>
       </w:pPr>
-      <w:bookmarkStart w:id="40" w:name="_Toc173167764"/>
+      <w:bookmarkStart w:id="41" w:name="_Toc175235403"/>
       <w:r>
         <w:rPr>
           <w:rFonts w:ascii="AvenirNext LT Pro Regular" w:hAnsi="AvenirNext LT Pro Regular"/>
@@ -29955,7 +30398,7 @@
         </w:rPr>
         <w:t>Especificación Detallada del Entorno de Despliegue/Instalación</w:t>
       </w:r>
-      <w:bookmarkEnd w:id="40"/>
+      <w:bookmarkEnd w:id="41"/>
     </w:p>
     <w:p>
       <w:pPr>
@@ -30055,7 +30498,7 @@
           <w:lang w:val="es-ES"/>
         </w:rPr>
       </w:pPr>
-      <w:bookmarkStart w:id="41" w:name="_Toc173167765"/>
+      <w:bookmarkStart w:id="42" w:name="_Toc175235404"/>
       <w:r>
         <w:rPr>
           <w:rFonts w:ascii="AvenirNext LT Pro Regular" w:hAnsi="AvenirNext LT Pro Regular"/>
@@ -30080,7 +30523,7 @@
         </w:rPr>
         <w:t>Sistema Operativo y Configuraciones Relacionadas</w:t>
       </w:r>
-      <w:bookmarkEnd w:id="41"/>
+      <w:bookmarkEnd w:id="42"/>
     </w:p>
     <w:p>
       <w:pPr>
@@ -30180,7 +30623,7 @@
           <w:lang w:val="es-ES"/>
         </w:rPr>
       </w:pPr>
-      <w:bookmarkStart w:id="42" w:name="_Toc173167766"/>
+      <w:bookmarkStart w:id="43" w:name="_Toc175235405"/>
       <w:r>
         <w:rPr>
           <w:rFonts w:ascii="AvenirNext LT Pro Regular" w:hAnsi="AvenirNext LT Pro Regular"/>
@@ -30205,7 +30648,7 @@
         </w:rPr>
         <w:t>Aspectos sobre las Bases de Datos</w:t>
       </w:r>
-      <w:bookmarkEnd w:id="42"/>
+      <w:bookmarkEnd w:id="43"/>
     </w:p>
     <w:p>
       <w:pPr>
@@ -30289,7 +30732,7 @@
           <w:lang w:val="es-ES"/>
         </w:rPr>
       </w:pPr>
-      <w:bookmarkStart w:id="43" w:name="_Toc173167767"/>
+      <w:bookmarkStart w:id="44" w:name="_Toc175235406"/>
       <w:r>
         <w:rPr>
           <w:rFonts w:ascii="AvenirNext LT Pro Regular" w:hAnsi="AvenirNext LT Pro Regular"/>
@@ -30314,7 +30757,7 @@
         </w:rPr>
         <w:t>Software Adicional Necesario</w:t>
       </w:r>
-      <w:bookmarkEnd w:id="43"/>
+      <w:bookmarkEnd w:id="44"/>
     </w:p>
     <w:p>
       <w:pPr>
@@ -30497,7 +30940,7 @@
           <w:lang w:val="es-ES"/>
         </w:rPr>
       </w:pPr>
-      <w:bookmarkStart w:id="44" w:name="_Toc173167768"/>
+      <w:bookmarkStart w:id="45" w:name="_Toc175235407"/>
       <w:r>
         <w:rPr>
           <w:rFonts w:ascii="AvenirNext LT Pro Regular" w:hAnsi="AvenirNext LT Pro Regular"/>
@@ -30547,7 +30990,7 @@
         </w:rPr>
         <w:t>Estrategias para el Mantenimiento y Actualización del Software</w:t>
       </w:r>
-      <w:bookmarkEnd w:id="44"/>
+      <w:bookmarkEnd w:id="45"/>
     </w:p>
     <w:p>
       <w:pPr>
@@ -30904,7 +31347,7 @@
           <w:lang w:val="es-ES"/>
         </w:rPr>
       </w:pPr>
-      <w:bookmarkStart w:id="45" w:name="_Toc173167769"/>
+      <w:bookmarkStart w:id="46" w:name="_Toc175235408"/>
       <w:r>
         <w:rPr>
           <w:rStyle w:val="10"/>
@@ -30939,7 +31382,7 @@
         </w:rPr>
         <w:t>PRUEBAS</w:t>
       </w:r>
-      <w:bookmarkEnd w:id="45"/>
+      <w:bookmarkEnd w:id="46"/>
     </w:p>
     <w:p>
       <w:pPr>
@@ -30988,7 +31431,7 @@
           <w:lang w:val="es-ES"/>
         </w:rPr>
       </w:pPr>
-      <w:bookmarkStart w:id="46" w:name="_Toc173167770"/>
+      <w:bookmarkStart w:id="47" w:name="_Toc175235409"/>
       <w:r>
         <w:rPr>
           <w:rFonts w:ascii="AvenirNext LT Pro Regular" w:hAnsi="AvenirNext LT Pro Regular"/>
@@ -31013,7 +31456,7 @@
         </w:rPr>
         <w:t>Estrategias de Prueba</w:t>
       </w:r>
-      <w:bookmarkEnd w:id="46"/>
+      <w:bookmarkEnd w:id="47"/>
     </w:p>
     <w:p>
       <w:pPr>
@@ -31174,7 +31617,7 @@
           <w:lang w:val="es-ES"/>
         </w:rPr>
       </w:pPr>
-      <w:bookmarkStart w:id="47" w:name="_Toc173167771"/>
+      <w:bookmarkStart w:id="48" w:name="_Toc175235410"/>
       <w:r>
         <w:rPr>
           <w:rFonts w:ascii="AvenirNext LT Pro Regular" w:hAnsi="AvenirNext LT Pro Regular"/>
@@ -31199,7 +31642,7 @@
         </w:rPr>
         <w:t>Herramientas Utilizadas para Pruebas Automatizadas</w:t>
       </w:r>
-      <w:bookmarkEnd w:id="47"/>
+      <w:bookmarkEnd w:id="48"/>
     </w:p>
     <w:p>
       <w:pPr>
@@ -31378,7 +31821,7 @@
           <w:lang w:val="es-ES"/>
         </w:rPr>
       </w:pPr>
-      <w:bookmarkStart w:id="48" w:name="_Toc173167772"/>
+      <w:bookmarkStart w:id="49" w:name="_Toc175235411"/>
       <w:r>
         <w:rPr>
           <w:rFonts w:ascii="AvenirNext LT Pro Regular" w:hAnsi="AvenirNext LT Pro Regular"/>
@@ -31403,7 +31846,7 @@
         </w:rPr>
         <w:t>Pruebas Post-Despliegue</w:t>
       </w:r>
-      <w:bookmarkEnd w:id="48"/>
+      <w:bookmarkEnd w:id="49"/>
     </w:p>
     <w:p>
       <w:pPr>
@@ -31529,7 +31972,7 @@
           <w:lang w:val="es-ES"/>
         </w:rPr>
       </w:pPr>
-      <w:bookmarkStart w:id="49" w:name="_Toc173167773"/>
+      <w:bookmarkStart w:id="50" w:name="_Toc175235412"/>
       <w:r>
         <w:rPr>
           <w:rStyle w:val="10"/>
@@ -31585,7 +32028,7 @@
         </w:rPr>
         <w:t>ÓN ECONÓMICA</w:t>
       </w:r>
-      <w:bookmarkEnd w:id="49"/>
+      <w:bookmarkEnd w:id="50"/>
     </w:p>
     <w:p>
       <w:pPr>
@@ -31610,7 +32053,7 @@
           <w:lang w:val="es-ES"/>
         </w:rPr>
       </w:pPr>
-      <w:bookmarkStart w:id="50" w:name="_Toc173167774"/>
+      <w:bookmarkStart w:id="51" w:name="_Toc175235413"/>
       <w:r>
         <w:rPr>
           <w:rFonts w:ascii="AvenirNext LT Pro Regular" w:hAnsi="AvenirNext LT Pro Regular"/>
@@ -31635,7 +32078,7 @@
         </w:rPr>
         <w:t>Plan/Presupuesto de Gastos</w:t>
       </w:r>
-      <w:bookmarkEnd w:id="50"/>
+      <w:bookmarkEnd w:id="51"/>
     </w:p>
     <w:p>
       <w:pPr>
@@ -32701,7 +33144,7 @@
           <w:lang w:val="es-ES"/>
         </w:rPr>
       </w:pPr>
-      <w:bookmarkStart w:id="51" w:name="_Toc173167775"/>
+      <w:bookmarkStart w:id="52" w:name="_Toc175235414"/>
       <w:r>
         <w:rPr>
           <w:rFonts w:ascii="AvenirNext LT Pro Regular" w:hAnsi="AvenirNext LT Pro Regular"/>
@@ -32750,7 +33193,7 @@
         </w:rPr>
         <w:t xml:space="preserve"> Presupuesto Estimado</w:t>
       </w:r>
-      <w:bookmarkEnd w:id="51"/>
+      <w:bookmarkEnd w:id="52"/>
     </w:p>
     <w:p>
       <w:pPr>
@@ -32966,7 +33409,7 @@
           <w:lang w:val="es-ES"/>
         </w:rPr>
       </w:pPr>
-      <w:bookmarkStart w:id="52" w:name="_Toc173167776"/>
+      <w:bookmarkStart w:id="53" w:name="_Toc175235415"/>
       <w:r>
         <w:rPr>
           <w:rFonts w:ascii="AvenirNext LT Pro Regular" w:hAnsi="AvenirNext LT Pro Regular"/>
@@ -32991,7 +33434,7 @@
         </w:rPr>
         <w:t>Cuenta de Explotación</w:t>
       </w:r>
-      <w:bookmarkEnd w:id="52"/>
+      <w:bookmarkEnd w:id="53"/>
     </w:p>
     <w:p>
       <w:pPr>
@@ -33086,7 +33529,7 @@
           <w:lang w:val="es-ES"/>
         </w:rPr>
       </w:pPr>
-      <w:bookmarkStart w:id="53" w:name="_Toc173167777"/>
+      <w:bookmarkStart w:id="54" w:name="_Toc175235416"/>
       <w:r>
         <w:rPr>
           <w:rFonts w:ascii="AvenirNext LT Pro Regular" w:hAnsi="AvenirNext LT Pro Regular"/>
@@ -33111,7 +33554,7 @@
         </w:rPr>
         <w:t>Balance Provisional</w:t>
       </w:r>
-      <w:bookmarkEnd w:id="53"/>
+      <w:bookmarkEnd w:id="54"/>
     </w:p>
     <w:p>
       <w:pPr>
@@ -33564,7 +34007,7 @@
           <w:lang w:val="es-ES"/>
         </w:rPr>
       </w:pPr>
-      <w:bookmarkStart w:id="54" w:name="_Toc173167778"/>
+      <w:bookmarkStart w:id="55" w:name="_Toc175235417"/>
       <w:r>
         <w:rPr>
           <w:rFonts w:ascii="AvenirNext LT Pro Regular" w:hAnsi="AvenirNext LT Pro Regular"/>
@@ -33589,7 +34032,7 @@
         </w:rPr>
         <w:t>Rentabilidad Económica</w:t>
       </w:r>
-      <w:bookmarkEnd w:id="54"/>
+      <w:bookmarkEnd w:id="55"/>
     </w:p>
     <w:p>
       <w:pPr>
@@ -33805,7 +34248,7 @@
           <w:lang w:val="es-ES"/>
         </w:rPr>
       </w:pPr>
-      <w:bookmarkStart w:id="55" w:name="_Toc173167779"/>
+      <w:bookmarkStart w:id="56" w:name="_Toc175235418"/>
       <w:r>
         <w:rPr>
           <w:rStyle w:val="10"/>
@@ -33840,7 +34283,7 @@
         </w:rPr>
         <w:t>CONCLUSIONES Y VALORACIÓN PERSONAL</w:t>
       </w:r>
-      <w:bookmarkEnd w:id="55"/>
+      <w:bookmarkEnd w:id="56"/>
     </w:p>
     <w:p>
       <w:pPr>
@@ -33865,7 +34308,7 @@
           <w:lang w:val="es-ES"/>
         </w:rPr>
       </w:pPr>
-      <w:bookmarkStart w:id="56" w:name="_Toc173167780"/>
+      <w:bookmarkStart w:id="57" w:name="_Toc175235419"/>
       <w:r>
         <w:rPr>
           <w:rFonts w:ascii="AvenirNext LT Pro Regular" w:hAnsi="AvenirNext LT Pro Regular"/>
@@ -33890,7 +34333,7 @@
         </w:rPr>
         <w:t>Conclusiones</w:t>
       </w:r>
-      <w:bookmarkEnd w:id="56"/>
+      <w:bookmarkEnd w:id="57"/>
     </w:p>
     <w:p>
       <w:pPr>
@@ -33969,7 +34412,7 @@
           <w:lang w:val="es-ES"/>
         </w:rPr>
       </w:pPr>
-      <w:bookmarkStart w:id="57" w:name="_Toc173167781"/>
+      <w:bookmarkStart w:id="58" w:name="_Toc175235420"/>
       <w:r>
         <w:rPr>
           <w:rFonts w:ascii="AvenirNext LT Pro Regular" w:hAnsi="AvenirNext LT Pro Regular"/>
@@ -33994,7 +34437,7 @@
         </w:rPr>
         <w:t>Valoración Personal</w:t>
       </w:r>
-      <w:bookmarkEnd w:id="57"/>
+      <w:bookmarkEnd w:id="58"/>
     </w:p>
     <w:p>
       <w:pPr>
@@ -34191,7 +34634,7 @@
           <w:lang w:val="es-ES"/>
         </w:rPr>
       </w:pPr>
-      <w:bookmarkStart w:id="58" w:name="_Toc173167782"/>
+      <w:bookmarkStart w:id="59" w:name="_Toc175235421"/>
       <w:r>
         <w:rPr>
           <w:rStyle w:val="10"/>
@@ -34226,7 +34669,7 @@
         </w:rPr>
         <w:t>BIBLIOGRAFÍA Y WEBGRAFÍA</w:t>
       </w:r>
-      <w:bookmarkEnd w:id="58"/>
+      <w:bookmarkEnd w:id="59"/>
     </w:p>
     <w:p>
       <w:pPr>
@@ -34251,7 +34694,7 @@
           <w:lang w:val="es-ES"/>
         </w:rPr>
       </w:pPr>
-      <w:bookmarkStart w:id="59" w:name="_Toc173167783"/>
+      <w:bookmarkStart w:id="60" w:name="_Toc175235422"/>
       <w:r>
         <w:rPr>
           <w:rFonts w:ascii="AvenirNext LT Pro Regular" w:hAnsi="AvenirNext LT Pro Regular"/>
@@ -34276,7 +34719,7 @@
         </w:rPr>
         <w:t>Libros y Publicaciones</w:t>
       </w:r>
-      <w:bookmarkEnd w:id="59"/>
+      <w:bookmarkEnd w:id="60"/>
     </w:p>
     <w:p>
       <w:pPr>
@@ -34373,7 +34816,7 @@
           <w:lang w:val="es-ES"/>
         </w:rPr>
       </w:pPr>
-      <w:bookmarkStart w:id="60" w:name="_Toc173167784"/>
+      <w:bookmarkStart w:id="61" w:name="_Toc175235423"/>
       <w:r>
         <w:rPr>
           <w:rFonts w:ascii="AvenirNext LT Pro Regular" w:hAnsi="AvenirNext LT Pro Regular"/>
@@ -34398,7 +34841,7 @@
         </w:rPr>
         <w:t>Artículos y Documentación en Línea</w:t>
       </w:r>
-      <w:bookmarkEnd w:id="60"/>
+      <w:bookmarkEnd w:id="61"/>
     </w:p>
     <w:p>
       <w:pPr>
@@ -34459,7 +34902,7 @@
         </w:rPr>
         <w:t xml:space="preserve">URL: </w:t>
       </w:r>
-      <w:hyperlink r:id="rId28" w:history="1">
+      <w:hyperlink r:id="rId31" w:history="1">
         <w:proofErr w:type="spellStart"/>
         <w:r>
           <w:rPr>
@@ -34585,7 +35028,7 @@
         </w:rPr>
         <w:t xml:space="preserve">URL: </w:t>
       </w:r>
-      <w:hyperlink r:id="rId29" w:anchor="learn" w:tgtFrame="_new" w:history="1">
+      <w:hyperlink r:id="rId32" w:anchor="learn" w:tgtFrame="_new" w:history="1">
         <w:r>
           <w:rPr>
             <w:rStyle w:val="aa"/>
@@ -34729,7 +35172,7 @@
         </w:rPr>
         <w:t xml:space="preserve">URL: </w:t>
       </w:r>
-      <w:hyperlink r:id="rId30" w:tgtFrame="_new" w:history="1">
+      <w:hyperlink r:id="rId33" w:tgtFrame="_new" w:history="1">
         <w:r>
           <w:rPr>
             <w:rStyle w:val="aa"/>
@@ -34869,7 +35312,7 @@
         </w:rPr>
         <w:t xml:space="preserve">URL: </w:t>
       </w:r>
-      <w:hyperlink r:id="rId31" w:tgtFrame="_new" w:history="1">
+      <w:hyperlink r:id="rId34" w:tgtFrame="_new" w:history="1">
         <w:r>
           <w:rPr>
             <w:rStyle w:val="aa"/>
@@ -34988,7 +35431,7 @@
         </w:rPr>
         <w:t xml:space="preserve">URL: </w:t>
       </w:r>
-      <w:hyperlink r:id="rId32" w:tgtFrame="_new" w:history="1">
+      <w:hyperlink r:id="rId35" w:tgtFrame="_new" w:history="1">
         <w:r>
           <w:rPr>
             <w:rStyle w:val="aa"/>
@@ -35137,7 +35580,7 @@
         </w:rPr>
         <w:t xml:space="preserve">URL: </w:t>
       </w:r>
-      <w:hyperlink r:id="rId33" w:history="1">
+      <w:hyperlink r:id="rId36" w:history="1">
         <w:proofErr w:type="spellStart"/>
         <w:r>
           <w:rPr>
@@ -35227,7 +35670,7 @@
           <w:lang w:val="es-ES"/>
         </w:rPr>
       </w:pPr>
-      <w:bookmarkStart w:id="61" w:name="_Toc173167785"/>
+      <w:bookmarkStart w:id="62" w:name="_Toc175235424"/>
       <w:r>
         <w:rPr>
           <w:rFonts w:ascii="AvenirNext LT Pro Regular" w:hAnsi="AvenirNext LT Pro Regular"/>
@@ -35252,7 +35695,7 @@
         </w:rPr>
         <w:t>Recursos en Línea y Foros</w:t>
       </w:r>
-      <w:bookmarkEnd w:id="61"/>
+      <w:bookmarkEnd w:id="62"/>
     </w:p>
     <w:p>
       <w:pPr>
@@ -35328,7 +35771,7 @@
         </w:rPr>
         <w:t xml:space="preserve">URL: </w:t>
       </w:r>
-      <w:hyperlink r:id="rId34" w:tgtFrame="_new" w:history="1">
+      <w:hyperlink r:id="rId37" w:tgtFrame="_new" w:history="1">
         <w:proofErr w:type="spellStart"/>
         <w:r>
           <w:rPr>
@@ -35441,7 +35884,7 @@
         </w:rPr>
         <w:t xml:space="preserve">URL: </w:t>
       </w:r>
-      <w:hyperlink r:id="rId35" w:tgtFrame="_new" w:history="1">
+      <w:hyperlink r:id="rId38" w:tgtFrame="_new" w:history="1">
         <w:r>
           <w:rPr>
             <w:rStyle w:val="aa"/>
@@ -35549,7 +35992,7 @@
         </w:rPr>
         <w:t xml:space="preserve">URL: </w:t>
       </w:r>
-      <w:hyperlink r:id="rId36" w:history="1">
+      <w:hyperlink r:id="rId39" w:history="1">
         <w:proofErr w:type="spellStart"/>
         <w:r>
           <w:rPr>
@@ -35679,7 +36122,7 @@
         </w:rPr>
         <w:t xml:space="preserve">URL: </w:t>
       </w:r>
-      <w:hyperlink r:id="rId37" w:history="1">
+      <w:hyperlink r:id="rId40" w:history="1">
         <w:proofErr w:type="spellStart"/>
         <w:r>
           <w:rPr>
@@ -35805,7 +36248,7 @@
         </w:rPr>
         <w:t xml:space="preserve">: </w:t>
       </w:r>
-      <w:hyperlink r:id="rId38" w:history="1">
+      <w:hyperlink r:id="rId41" w:history="1">
         <w:proofErr w:type="spellStart"/>
         <w:r>
           <w:rPr>
@@ -35909,7 +36352,7 @@
         </w:rPr>
         <w:t xml:space="preserve">URL: </w:t>
       </w:r>
-      <w:hyperlink r:id="rId39" w:history="1">
+      <w:hyperlink r:id="rId42" w:history="1">
         <w:proofErr w:type="spellStart"/>
         <w:r>
           <w:rPr>
@@ -35953,8 +36396,8 @@
       </w:r>
     </w:p>
     <w:sectPr>
-      <w:headerReference w:type="default" r:id="rId40"/>
-      <w:footerReference w:type="default" r:id="rId41"/>
+      <w:headerReference w:type="default" r:id="rId43"/>
+      <w:footerReference w:type="default" r:id="rId44"/>
       <w:pgSz w:w="11906" w:h="16838"/>
       <w:pgMar w:top="1134" w:right="850" w:bottom="1134" w:left="1701" w:header="708" w:footer="708" w:gutter="0"/>
       <w:cols w:space="708"/>
@@ -45200,7 +45643,6 @@
   <w:style w:type="character" w:default="1" w:styleId="a0">
     <w:name w:val="Default Paragraph Font"/>
     <w:uiPriority w:val="1"/>
-    <w:semiHidden/>
     <w:unhideWhenUsed/>
   </w:style>
   <w:style w:type="table" w:default="1" w:styleId="a1">

</xml_diff>